<commit_message>
most of the report is done, remain final results of the final model
</commit_message>
<xml_diff>
--- a/Assignment 2/report.docx
+++ b/Assignment 2/report.docx
@@ -603,55 +603,16 @@
         <w:t xml:space="preserve"> </w:t>
       </w:r>
       <w:r>
-        <w:t xml:space="preserve">and without taking too long time, so, </w:t>
-      </w:r>
-      <w:r>
-        <w:t>we tr</w:t>
-      </w:r>
-      <w:r>
-        <w:t>ied</w:t>
-      </w:r>
-      <w:r>
-        <w:t xml:space="preserve"> to find the correlation between the </w:t>
-      </w:r>
-      <w:r>
-        <w:t xml:space="preserve">number of </w:t>
-      </w:r>
-      <w:r>
-        <w:t xml:space="preserve">epoch and </w:t>
-      </w:r>
-      <w:r>
-        <w:t xml:space="preserve">the </w:t>
-      </w:r>
-      <w:r>
-        <w:t>batch-size</w:t>
-      </w:r>
-      <w:r>
-        <w:t xml:space="preserve">, so we ran the model with different values of them. </w:t>
-      </w:r>
-      <w:r>
-        <w:t>For epoch</w:t>
-      </w:r>
-      <w:r>
-        <w:t>s</w:t>
-      </w:r>
-      <w:r>
-        <w:t xml:space="preserve"> we choose 10, 25, 50, 75 and 100. A high batch size requires much memory, thus in order to fit the data into the graphic memory we take 8, 16, 32, 64 and 128 for the batch size.</w:t>
-      </w:r>
-      <w:r>
-        <w:t xml:space="preserve"> </w:t>
-      </w:r>
-      <w:r>
-        <w:t xml:space="preserve">We ran </w:t>
+        <w:t>and without taking too long time, so, we tried to find the correlation between the number of epoch and the batch-size</w:t>
+      </w:r>
+      <w:r>
+        <w:t xml:space="preserve">, so we ran the model with different values of them. For epochs we choose 10, 25, 50, 75 and 100. A high batch size requires much memory, thus in order to fit the data into the graphic memory we take 8, 16, 32, 64 and 128 for the batch size. We ran </w:t>
       </w:r>
       <w:r>
         <w:t xml:space="preserve">it </w:t>
       </w:r>
       <w:r>
-        <w:t>with the different configurations for epoch and batch-size and stored the accuracy for train and test set</w:t>
-      </w:r>
-      <w:r>
-        <w:t>.</w:t>
+        <w:t>with the different configurations for epoch and batch-size and stored the accuracy for train and test set.</w:t>
       </w:r>
     </w:p>
     <w:p>
@@ -667,23 +628,11 @@
         <w:t xml:space="preserve">figure 1 </w:t>
       </w:r>
       <w:r>
-        <w:t>shows all the different configuration and its accuracy, which helps us to compare them and decide which configuration to discard. The best accuracy could be achieved for batch size 64 with</w:t>
-      </w:r>
-      <w:r>
-        <w:t xml:space="preserve"> 100</w:t>
-      </w:r>
-      <w:r>
-        <w:t xml:space="preserve"> </w:t>
+        <w:t xml:space="preserve">shows all the different configuration and its accuracy, which helps us to compare them and decide which configuration to discard. The best accuracy could be achieved for batch size 64 with 100 </w:t>
       </w:r>
       <w:r>
         <w:lastRenderedPageBreak/>
-        <w:t>epoch</w:t>
-      </w:r>
-      <w:r>
-        <w:t>s</w:t>
-      </w:r>
-      <w:r>
-        <w:t xml:space="preserve">, where the accuracy is </w:t>
+        <w:t xml:space="preserve">epochs, where the accuracy is </w:t>
       </w:r>
       <w:r>
         <w:rPr>
@@ -805,69 +754,33 @@
         <w:rPr>
           <w:lang w:val="en-US"/>
         </w:rPr>
-        <w:t xml:space="preserve">shows the </w:t>
-      </w:r>
+        <w:t xml:space="preserve">shows the Accuracy of the </w:t>
+      </w:r>
+      <w:proofErr w:type="spellStart"/>
       <w:r>
         <w:rPr>
           <w:lang w:val="en-US"/>
         </w:rPr>
-        <w:t>Accuracy</w:t>
-      </w:r>
+        <w:t>testset</w:t>
+      </w:r>
+      <w:proofErr w:type="spellEnd"/>
       <w:r>
         <w:rPr>
           <w:lang w:val="en-US"/>
         </w:rPr>
-        <w:t xml:space="preserve"> of the </w:t>
-      </w:r>
-      <w:proofErr w:type="spellStart"/>
+        <w:t xml:space="preserve"> of </w:t>
+      </w:r>
       <w:r>
         <w:rPr>
           <w:lang w:val="en-US"/>
         </w:rPr>
-        <w:t>testset</w:t>
-      </w:r>
-      <w:proofErr w:type="spellEnd"/>
+        <w:t>Cifar10 w</w:t>
+      </w:r>
       <w:r>
         <w:rPr>
           <w:lang w:val="en-US"/>
         </w:rPr>
-        <w:t xml:space="preserve"> of </w:t>
-      </w:r>
-      <w:r>
-        <w:rPr>
-          <w:lang w:val="en-US"/>
-        </w:rPr>
-        <w:t>Cifar10 w</w:t>
-      </w:r>
-      <w:r>
-        <w:rPr>
-          <w:lang w:val="en-US"/>
-        </w:rPr>
-        <w:t xml:space="preserve">ith different configurations </w:t>
-      </w:r>
-      <w:r>
-        <w:rPr>
-          <w:lang w:val="en-US"/>
-        </w:rPr>
-        <w:t>of the number of</w:t>
-      </w:r>
-      <w:r>
-        <w:rPr>
-          <w:lang w:val="en-US"/>
-        </w:rPr>
-        <w:t xml:space="preserve"> epoch and</w:t>
-      </w:r>
-      <w:r>
-        <w:rPr>
-          <w:lang w:val="en-US"/>
-        </w:rPr>
-        <w:t xml:space="preserve"> the</w:t>
-      </w:r>
-      <w:r>
-        <w:rPr>
-          <w:lang w:val="en-US"/>
-        </w:rPr>
-        <w:t xml:space="preserve"> batch-size.</w:t>
+        <w:t>ith different configurations of the number of epoch and the batch-size.</w:t>
       </w:r>
     </w:p>
     <w:p>
@@ -887,7 +800,13 @@
         <w:t xml:space="preserve"> </w:t>
       </w:r>
       <w:r>
-        <w:t xml:space="preserve">Any convolution layer contains some vital parameters such as kernel that we convolve the image with, and the number of chosen filters which describe our problem complexity and choosing a good number of filters to detect all important features like edges, </w:t>
+        <w:t xml:space="preserve">Any convolution layer contains some vital parameters such as </w:t>
+      </w:r>
+      <w:r>
+        <w:t xml:space="preserve">the </w:t>
+      </w:r>
+      <w:r>
+        <w:t xml:space="preserve">kernel that we convolve the image with, and the number of chosen filters which describe our problem complexity and choosing a good number of filters to detect all important features like edges, </w:t>
       </w:r>
       <w:r>
         <w:t>corners, and generally detect complex shapes and features in the next layers</w:t>
@@ -899,19 +818,13 @@
         <w:t xml:space="preserve"> </w:t>
       </w:r>
       <w:r>
-        <w:t xml:space="preserve">increasing the number of filters in the initial input layer from 32 to 128 have made a </w:t>
-      </w:r>
-      <w:r>
-        <w:t>promi</w:t>
+        <w:t>increasing the number of filters in the initial input layer from 32 to 128 have made a promi</w:t>
       </w:r>
       <w:r>
         <w:t>s</w:t>
       </w:r>
       <w:r>
-        <w:t>ing</w:t>
-      </w:r>
-      <w:r>
-        <w:t xml:space="preserve"> progress</w:t>
+        <w:t>ing progress</w:t>
       </w:r>
       <w:r>
         <w:t xml:space="preserve">, so we tried to </w:t>
@@ -922,44 +835,10 @@
           <w:color w:val="000000"/>
           <w:lang w:eastAsia="de-AT"/>
         </w:rPr>
-        <w:t xml:space="preserve">find the </w:t>
-      </w:r>
-      <w:r>
-        <w:rPr>
-          <w:rFonts w:ascii="Calibri" w:eastAsia="Times New Roman" w:hAnsi="Calibri" w:cs="Calibri"/>
-          <w:color w:val="000000"/>
-          <w:lang w:eastAsia="de-AT"/>
-        </w:rPr>
-        <w:t>accurate</w:t>
-      </w:r>
-      <w:r>
-        <w:rPr>
-          <w:rFonts w:ascii="Calibri" w:eastAsia="Times New Roman" w:hAnsi="Calibri" w:cs="Calibri"/>
-          <w:color w:val="000000"/>
-          <w:lang w:eastAsia="de-AT"/>
-        </w:rPr>
-        <w:t xml:space="preserve"> number of filters for the convolution layers. </w:t>
-      </w:r>
-      <w:r>
-        <w:t>Increasing the number of the filters of the first and second convolution layer</w:t>
-      </w:r>
-      <w:r>
-        <w:t>s</w:t>
-      </w:r>
-      <w:r>
-        <w:t xml:space="preserve"> to 64 and 128 </w:t>
-      </w:r>
-      <w:r>
-        <w:t>have achieved</w:t>
-      </w:r>
-      <w:r>
-        <w:t xml:space="preserve"> increas</w:t>
-      </w:r>
-      <w:r>
-        <w:t>ing</w:t>
-      </w:r>
-      <w:r>
-        <w:t xml:space="preserve"> of the accuracy for batch sizes 32, 64 and 128 as shown in </w:t>
+        <w:t xml:space="preserve">find the accurate number of filters for the convolution layers. </w:t>
+      </w:r>
+      <w:r>
+        <w:t xml:space="preserve">Increasing the number of the filters of the first and second convolution layers to 64 and 128 have achieved increasing of the accuracy for batch sizes 32, 64 and 128 as shown in </w:t>
       </w:r>
       <w:r>
         <w:fldChar w:fldCharType="begin"/>
@@ -996,9 +875,9 @@
           <w:noProof/>
         </w:rPr>
         <w:drawing>
-          <wp:inline distT="0" distB="0" distL="0" distR="0" wp14:anchorId="33774B48" wp14:editId="31053450">
-            <wp:extent cx="4358640" cy="2597393"/>
-            <wp:effectExtent l="0" t="0" r="3810" b="0"/>
+          <wp:inline distT="0" distB="0" distL="0" distR="0" wp14:anchorId="33774B48" wp14:editId="5C2AE8F0">
+            <wp:extent cx="4342992" cy="2588068"/>
+            <wp:effectExtent l="0" t="0" r="635" b="3175"/>
             <wp:docPr id="11" name="Grafik 11"/>
             <wp:cNvGraphicFramePr>
               <a:graphicFrameLocks xmlns:a="http://schemas.openxmlformats.org/drawingml/2006/main" noChangeAspect="1"/>
@@ -1025,7 +904,7 @@
                   <pic:spPr>
                     <a:xfrm>
                       <a:off x="0" y="0"/>
-                      <a:ext cx="4358640" cy="2597393"/>
+                      <a:ext cx="4356119" cy="2595890"/>
                     </a:xfrm>
                     <a:prstGeom prst="rect">
                       <a:avLst/>
@@ -1106,11 +985,9 @@
         <w:lastRenderedPageBreak/>
         <w:t xml:space="preserve">During tuning the convolution layer, we have suffered </w:t>
       </w:r>
-      <w:proofErr w:type="gramStart"/>
-      <w:r>
-        <w:t>some times</w:t>
-      </w:r>
-      <w:proofErr w:type="gramEnd"/>
+      <w:r>
+        <w:t>sometimes</w:t>
+      </w:r>
       <w:r>
         <w:t xml:space="preserve"> from overfitting specially when we </w:t>
       </w:r>
@@ -1133,45 +1010,31 @@
           <w:b/>
           <w:bCs/>
         </w:rPr>
-        <w:t xml:space="preserve">dropping </w:t>
-      </w:r>
-      <w:r>
-        <w:rPr>
-          <w:b/>
-          <w:bCs/>
-        </w:rPr>
-        <w:t>o</w:t>
-      </w:r>
-      <w:r>
-        <w:rPr>
-          <w:b/>
-          <w:bCs/>
-        </w:rPr>
-        <w:t>ut</w:t>
+        <w:t>dropping out</w:t>
       </w:r>
       <w:r>
         <w:t xml:space="preserve"> </w:t>
       </w:r>
       <w:r>
-        <w:t xml:space="preserve">where you turn off part of the network's layers </w:t>
-      </w:r>
-      <w:r>
-        <w:t>randomly</w:t>
-      </w:r>
-      <w:r>
-        <w:t xml:space="preserve"> to increase </w:t>
-      </w:r>
-      <w:r>
-        <w:t>legalization</w:t>
-      </w:r>
-      <w:r>
-        <w:t xml:space="preserve"> and </w:t>
-      </w:r>
-      <w:r>
-        <w:t>hence</w:t>
-      </w:r>
-      <w:r>
-        <w:t xml:space="preserve"> decrease overfitting. We use </w:t>
+        <w:t xml:space="preserve">where you turn off part of the network's layers randomly to increase </w:t>
+      </w:r>
+      <w:r>
+        <w:t>r</w:t>
+      </w:r>
+      <w:r>
+        <w:t>eg</w:t>
+      </w:r>
+      <w:r>
+        <w:t>u</w:t>
+      </w:r>
+      <w:r>
+        <w:t>l</w:t>
+      </w:r>
+      <w:r>
+        <w:t>ar</w:t>
+      </w:r>
+      <w:r>
+        <w:t xml:space="preserve">ization and hence decrease overfitting. We use </w:t>
       </w:r>
       <w:r>
         <w:t xml:space="preserve">dropout </w:t>
@@ -1195,7 +1058,25 @@
         <w:t>ing</w:t>
       </w:r>
       <w:r>
-        <w:t xml:space="preserve"> dropout on the input layer as well as </w:t>
+        <w:t xml:space="preserve"> dropout on the </w:t>
+      </w:r>
+      <w:r>
+        <w:t>1</w:t>
+      </w:r>
+      <w:r>
+        <w:rPr>
+          <w:vertAlign w:val="superscript"/>
+        </w:rPr>
+        <w:t>st</w:t>
+      </w:r>
+      <w:r>
+        <w:t xml:space="preserve"> </w:t>
+      </w:r>
+      <w:r>
+        <w:t>convolution</w:t>
+      </w:r>
+      <w:r>
+        <w:t xml:space="preserve"> layer as well as </w:t>
       </w:r>
       <w:r>
         <w:t>th</w:t>
@@ -1204,6 +1085,9 @@
         <w:t>e</w:t>
       </w:r>
       <w:r>
+        <w:t xml:space="preserve"> other</w:t>
+      </w:r>
+      <w:r>
         <w:t xml:space="preserve"> </w:t>
       </w:r>
       <w:r>
@@ -1240,44 +1124,71 @@
         <w:t xml:space="preserve"> </w:t>
       </w:r>
       <w:r>
-        <w:t>underfitting, as shown in table 1.</w:t>
+        <w:t>underfitting, as shown in table 1</w:t>
+      </w:r>
+      <w:r>
+        <w:t>, best practice was between 15% to 25%</w:t>
+      </w:r>
+      <w:r>
+        <w:t xml:space="preserve"> for the 1</w:t>
+      </w:r>
+      <w:r>
+        <w:rPr>
+          <w:vertAlign w:val="superscript"/>
+        </w:rPr>
+        <w:t>st</w:t>
+      </w:r>
+      <w:r>
+        <w:t xml:space="preserve"> conv. Layer.</w:t>
       </w:r>
     </w:p>
     <w:tbl>
       <w:tblPr>
         <w:tblStyle w:val="TableGrid"/>
-        <w:tblW w:w="9985" w:type="dxa"/>
+        <w:tblW w:w="10332" w:type="dxa"/>
+        <w:tblInd w:w="-437" w:type="dxa"/>
+        <w:tblLayout w:type="fixed"/>
         <w:tblLook w:val="04A0" w:firstRow="1" w:lastRow="0" w:firstColumn="1" w:lastColumn="0" w:noHBand="0" w:noVBand="1"/>
       </w:tblPr>
       <w:tblGrid>
-        <w:gridCol w:w="3775"/>
-        <w:gridCol w:w="1620"/>
-        <w:gridCol w:w="1710"/>
-        <w:gridCol w:w="1530"/>
-        <w:gridCol w:w="1350"/>
+        <w:gridCol w:w="342"/>
+        <w:gridCol w:w="5580"/>
+        <w:gridCol w:w="1170"/>
+        <w:gridCol w:w="1080"/>
+        <w:gridCol w:w="1080"/>
+        <w:gridCol w:w="1080"/>
       </w:tblGrid>
       <w:tr>
         <w:tc>
           <w:tcPr>
-            <w:tcW w:w="3775" w:type="dxa"/>
-          </w:tcPr>
-          <w:p>
-            <w:r>
-              <w:t xml:space="preserve">Dropout percentage </w:t>
-            </w:r>
-            <w:r>
-              <w:t>(100</w:t>
-            </w:r>
-            <w:r>
-              <w:t xml:space="preserve"> epochs)</w:t>
-            </w:r>
-          </w:p>
-        </w:tc>
-        <w:tc>
-          <w:tcPr>
-            <w:tcW w:w="1620" w:type="dxa"/>
-          </w:tcPr>
-          <w:p>
+            <w:tcW w:w="342" w:type="dxa"/>
+            <w:shd w:val="clear" w:color="auto" w:fill="D9E2F3" w:themeFill="accent1" w:themeFillTint="33"/>
+          </w:tcPr>
+          <w:p/>
+        </w:tc>
+        <w:tc>
+          <w:tcPr>
+            <w:tcW w:w="5580" w:type="dxa"/>
+            <w:shd w:val="clear" w:color="auto" w:fill="D9E2F3" w:themeFill="accent1" w:themeFillTint="33"/>
+          </w:tcPr>
+          <w:p>
+            <w:pPr>
+              <w:jc w:val="center"/>
+            </w:pPr>
+            <w:r>
+              <w:t>Dropout percentage with 100 epochs, 64 batch size</w:t>
+            </w:r>
+          </w:p>
+        </w:tc>
+        <w:tc>
+          <w:tcPr>
+            <w:tcW w:w="1170" w:type="dxa"/>
+            <w:shd w:val="clear" w:color="auto" w:fill="D9E2F3" w:themeFill="accent1" w:themeFillTint="33"/>
+          </w:tcPr>
+          <w:p>
+            <w:pPr>
+              <w:jc w:val="center"/>
+            </w:pPr>
             <w:r>
               <w:t>Train accuracy</w:t>
             </w:r>
@@ -1285,9 +1196,13 @@
         </w:tc>
         <w:tc>
           <w:tcPr>
-            <w:tcW w:w="1710" w:type="dxa"/>
-          </w:tcPr>
-          <w:p>
+            <w:tcW w:w="1080" w:type="dxa"/>
+            <w:shd w:val="clear" w:color="auto" w:fill="D9E2F3" w:themeFill="accent1" w:themeFillTint="33"/>
+          </w:tcPr>
+          <w:p>
+            <w:pPr>
+              <w:jc w:val="center"/>
+            </w:pPr>
             <w:r>
               <w:t>Test accuracy</w:t>
             </w:r>
@@ -1295,9 +1210,13 @@
         </w:tc>
         <w:tc>
           <w:tcPr>
-            <w:tcW w:w="1530" w:type="dxa"/>
-          </w:tcPr>
-          <w:p>
+            <w:tcW w:w="1080" w:type="dxa"/>
+            <w:shd w:val="clear" w:color="auto" w:fill="D9E2F3" w:themeFill="accent1" w:themeFillTint="33"/>
+          </w:tcPr>
+          <w:p>
+            <w:pPr>
+              <w:jc w:val="center"/>
+            </w:pPr>
             <w:r>
               <w:t>Train loss</w:t>
             </w:r>
@@ -1305,9 +1224,13 @@
         </w:tc>
         <w:tc>
           <w:tcPr>
-            <w:tcW w:w="1350" w:type="dxa"/>
-          </w:tcPr>
-          <w:p>
+            <w:tcW w:w="1080" w:type="dxa"/>
+            <w:shd w:val="clear" w:color="auto" w:fill="D9E2F3" w:themeFill="accent1" w:themeFillTint="33"/>
+          </w:tcPr>
+          <w:p>
+            <w:pPr>
+              <w:jc w:val="center"/>
+            </w:pPr>
             <w:r>
               <w:t>Test loss</w:t>
             </w:r>
@@ -1317,102 +1240,27 @@
       <w:tr>
         <w:tc>
           <w:tcPr>
-            <w:tcW w:w="3775" w:type="dxa"/>
-          </w:tcPr>
-          <w:p>
-            <w:r>
-              <w:t>0% dropout in the input layer</w:t>
-            </w:r>
-          </w:p>
-        </w:tc>
-        <w:tc>
-          <w:tcPr>
-            <w:tcW w:w="1620" w:type="dxa"/>
-          </w:tcPr>
-          <w:p>
-            <w:r>
-              <w:t>0.99988</w:t>
-            </w:r>
-          </w:p>
-        </w:tc>
-        <w:tc>
-          <w:tcPr>
-            <w:tcW w:w="1710" w:type="dxa"/>
-          </w:tcPr>
-          <w:p>
-            <w:r>
-              <w:t>0.8289</w:t>
-            </w:r>
-            <w:r>
-              <w:tab/>
-            </w:r>
-          </w:p>
-        </w:tc>
-        <w:tc>
-          <w:tcPr>
-            <w:tcW w:w="1530" w:type="dxa"/>
-          </w:tcPr>
-          <w:p>
-            <w:r>
-              <w:t>0.00258</w:t>
-            </w:r>
-          </w:p>
-        </w:tc>
-        <w:tc>
-          <w:tcPr>
-            <w:tcW w:w="1350" w:type="dxa"/>
-          </w:tcPr>
-          <w:p>
-            <w:r>
-              <w:t>0.7562815</w:t>
-            </w:r>
-          </w:p>
-        </w:tc>
-      </w:tr>
-      <w:tr>
-        <w:tc>
-          <w:tcPr>
-            <w:tcW w:w="3775" w:type="dxa"/>
-          </w:tcPr>
-          <w:p>
-            <w:r>
-              <w:t xml:space="preserve">15% dropout in the input layer </w:t>
-            </w:r>
-          </w:p>
-        </w:tc>
-        <w:tc>
-          <w:tcPr>
-            <w:tcW w:w="1620" w:type="dxa"/>
-          </w:tcPr>
-          <w:p>
-            <w:r>
-              <w:t>0.91444</w:t>
-            </w:r>
-          </w:p>
-        </w:tc>
-        <w:tc>
-          <w:tcPr>
-            <w:tcW w:w="1710" w:type="dxa"/>
-          </w:tcPr>
-          <w:p>
-            <w:r>
-              <w:t>0.8524</w:t>
-            </w:r>
-          </w:p>
-        </w:tc>
-        <w:tc>
-          <w:tcPr>
-            <w:tcW w:w="1530" w:type="dxa"/>
-          </w:tcPr>
-          <w:p>
-            <w:r>
-              <w:t>0.25846557</w:t>
-            </w:r>
-          </w:p>
-        </w:tc>
-        <w:tc>
-          <w:tcPr>
-            <w:tcW w:w="1350" w:type="dxa"/>
+            <w:tcW w:w="342" w:type="dxa"/>
+          </w:tcPr>
+          <w:p>
+            <w:r>
+              <w:t>a</w:t>
+            </w:r>
+          </w:p>
+        </w:tc>
+        <w:tc>
+          <w:tcPr>
+            <w:tcW w:w="5580" w:type="dxa"/>
+          </w:tcPr>
+          <w:p>
+            <w:r>
+              <w:t>Without dropout without regularization</w:t>
+            </w:r>
+          </w:p>
+        </w:tc>
+        <w:tc>
+          <w:tcPr>
+            <w:tcW w:w="1170" w:type="dxa"/>
           </w:tcPr>
           <w:p>
             <w:pPr>
@@ -1426,45 +1274,17 @@
                 <w:b/>
                 <w:bCs/>
               </w:rPr>
-              <w:t>0.4306899</w:t>
-            </w:r>
-          </w:p>
-        </w:tc>
-      </w:tr>
-      <w:tr>
-        <w:tc>
-          <w:tcPr>
-            <w:tcW w:w="3775" w:type="dxa"/>
-          </w:tcPr>
-          <w:p>
-            <w:r>
-              <w:t>25% dropout in the input layer</w:t>
-            </w:r>
-          </w:p>
-        </w:tc>
-        <w:tc>
-          <w:tcPr>
-            <w:tcW w:w="1620" w:type="dxa"/>
-          </w:tcPr>
-          <w:p>
-            <w:r>
-              <w:t>0.9</w:t>
-            </w:r>
-            <w:r>
-              <w:t>2</w:t>
-            </w:r>
-            <w:r>
-              <w:t>466</w:t>
-            </w:r>
-          </w:p>
-        </w:tc>
-        <w:tc>
-          <w:tcPr>
-            <w:tcW w:w="1710" w:type="dxa"/>
-          </w:tcPr>
-          <w:p>
-            <w:r>
-              <w:t xml:space="preserve">0.8462 </w:t>
+              <w:t>0.99988</w:t>
+            </w:r>
+          </w:p>
+        </w:tc>
+        <w:tc>
+          <w:tcPr>
+            <w:tcW w:w="1080" w:type="dxa"/>
+          </w:tcPr>
+          <w:p>
+            <w:r>
+              <w:t>0.8289</w:t>
             </w:r>
             <w:r>
               <w:tab/>
@@ -1473,101 +1293,7 @@
         </w:tc>
         <w:tc>
           <w:tcPr>
-            <w:tcW w:w="1530" w:type="dxa"/>
-          </w:tcPr>
-          <w:p>
-            <w:r>
-              <w:t>0.28886295</w:t>
-            </w:r>
-          </w:p>
-        </w:tc>
-        <w:tc>
-          <w:tcPr>
-            <w:tcW w:w="1350" w:type="dxa"/>
-          </w:tcPr>
-          <w:p>
-            <w:r>
-              <w:t>0.456715</w:t>
-            </w:r>
-          </w:p>
-        </w:tc>
-      </w:tr>
-      <w:tr>
-        <w:tc>
-          <w:tcPr>
-            <w:tcW w:w="3775" w:type="dxa"/>
-          </w:tcPr>
-          <w:p>
-            <w:r>
-              <w:t>0% dropout with regularization</w:t>
-            </w:r>
-          </w:p>
-        </w:tc>
-        <w:tc>
-          <w:tcPr>
-            <w:tcW w:w="1620" w:type="dxa"/>
-          </w:tcPr>
-          <w:p>
-            <w:r>
-              <w:t>0.93464</w:t>
-            </w:r>
-          </w:p>
-        </w:tc>
-        <w:tc>
-          <w:tcPr>
-            <w:tcW w:w="1710" w:type="dxa"/>
-          </w:tcPr>
-          <w:p>
-            <w:r>
-              <w:t>0.8366</w:t>
-            </w:r>
-          </w:p>
-        </w:tc>
-        <w:tc>
-          <w:tcPr>
-            <w:tcW w:w="1530" w:type="dxa"/>
-          </w:tcPr>
-          <w:p>
-            <w:r>
-              <w:t>0.37794</w:t>
-            </w:r>
-          </w:p>
-        </w:tc>
-        <w:tc>
-          <w:tcPr>
-            <w:tcW w:w="1350" w:type="dxa"/>
-          </w:tcPr>
-          <w:p>
-            <w:r>
-              <w:t>0.50077</w:t>
-            </w:r>
-          </w:p>
-        </w:tc>
-      </w:tr>
-      <w:tr>
-        <w:tc>
-          <w:tcPr>
-            <w:tcW w:w="3775" w:type="dxa"/>
-          </w:tcPr>
-          <w:p>
-            <w:r>
-              <w:t xml:space="preserve">15% dropout with regularization </w:t>
-            </w:r>
-          </w:p>
-        </w:tc>
-        <w:tc>
-          <w:tcPr>
-            <w:tcW w:w="1620" w:type="dxa"/>
-          </w:tcPr>
-          <w:p>
-            <w:r>
-              <w:t>0.91084</w:t>
-            </w:r>
-          </w:p>
-        </w:tc>
-        <w:tc>
-          <w:tcPr>
-            <w:tcW w:w="1710" w:type="dxa"/>
+            <w:tcW w:w="1080" w:type="dxa"/>
           </w:tcPr>
           <w:p>
             <w:pPr>
@@ -1581,34 +1307,416 @@
                 <w:b/>
                 <w:bCs/>
               </w:rPr>
-              <w:t>0.8</w:t>
-            </w:r>
-            <w:r>
+              <w:t>0.00258</w:t>
+            </w:r>
+          </w:p>
+        </w:tc>
+        <w:tc>
+          <w:tcPr>
+            <w:tcW w:w="1080" w:type="dxa"/>
+          </w:tcPr>
+          <w:p>
+            <w:r>
+              <w:t>0.75628</w:t>
+            </w:r>
+            <w:r>
+              <w:t>2</w:t>
+            </w:r>
+          </w:p>
+        </w:tc>
+      </w:tr>
+      <w:tr>
+        <w:tc>
+          <w:tcPr>
+            <w:tcW w:w="342" w:type="dxa"/>
+          </w:tcPr>
+          <w:p>
+            <w:r>
+              <w:t>b</w:t>
+            </w:r>
+          </w:p>
+        </w:tc>
+        <w:tc>
+          <w:tcPr>
+            <w:tcW w:w="5580" w:type="dxa"/>
+          </w:tcPr>
+          <w:p>
+            <w:r>
+              <w:t>15% dropout in 1</w:t>
+            </w:r>
+            <w:proofErr w:type="gramStart"/>
+            <w:r>
+              <w:rPr>
+                <w:vertAlign w:val="superscript"/>
+              </w:rPr>
+              <w:t>st</w:t>
+            </w:r>
+            <w:r>
+              <w:t xml:space="preserve">  </w:t>
+            </w:r>
+            <w:r>
+              <w:t>conv.</w:t>
+            </w:r>
+            <w:proofErr w:type="gramEnd"/>
+            <w:r>
+              <w:t xml:space="preserve"> Layer without regularization</w:t>
+            </w:r>
+          </w:p>
+        </w:tc>
+        <w:tc>
+          <w:tcPr>
+            <w:tcW w:w="1170" w:type="dxa"/>
+          </w:tcPr>
+          <w:p>
+            <w:r>
+              <w:t>0.91444</w:t>
+            </w:r>
+          </w:p>
+        </w:tc>
+        <w:tc>
+          <w:tcPr>
+            <w:tcW w:w="1080" w:type="dxa"/>
+          </w:tcPr>
+          <w:p>
+            <w:r>
+              <w:t>0.8524</w:t>
+            </w:r>
+          </w:p>
+        </w:tc>
+        <w:tc>
+          <w:tcPr>
+            <w:tcW w:w="1080" w:type="dxa"/>
+          </w:tcPr>
+          <w:p>
+            <w:r>
+              <w:t>0.258466</w:t>
+            </w:r>
+          </w:p>
+        </w:tc>
+        <w:tc>
+          <w:tcPr>
+            <w:tcW w:w="1080" w:type="dxa"/>
+          </w:tcPr>
+          <w:p>
+            <w:r>
+              <w:t>0.4306</w:t>
+            </w:r>
+            <w:r>
+              <w:t>9</w:t>
+            </w:r>
+          </w:p>
+        </w:tc>
+      </w:tr>
+      <w:tr>
+        <w:tc>
+          <w:tcPr>
+            <w:tcW w:w="342" w:type="dxa"/>
+          </w:tcPr>
+          <w:p>
+            <w:r>
+              <w:t>c</w:t>
+            </w:r>
+          </w:p>
+        </w:tc>
+        <w:tc>
+          <w:tcPr>
+            <w:tcW w:w="5580" w:type="dxa"/>
+          </w:tcPr>
+          <w:p>
+            <w:r>
+              <w:t>2</w:t>
+            </w:r>
+            <w:r>
+              <w:t>5% dropout in 1</w:t>
+            </w:r>
+            <w:proofErr w:type="gramStart"/>
+            <w:r>
+              <w:rPr>
+                <w:vertAlign w:val="superscript"/>
+              </w:rPr>
+              <w:t>st</w:t>
+            </w:r>
+            <w:r>
+              <w:t xml:space="preserve">  conv.</w:t>
+            </w:r>
+            <w:proofErr w:type="gramEnd"/>
+            <w:r>
+              <w:t xml:space="preserve"> Layer without regularization</w:t>
+            </w:r>
+          </w:p>
+        </w:tc>
+        <w:tc>
+          <w:tcPr>
+            <w:tcW w:w="1170" w:type="dxa"/>
+          </w:tcPr>
+          <w:p>
+            <w:r>
+              <w:t>0.92466</w:t>
+            </w:r>
+          </w:p>
+        </w:tc>
+        <w:tc>
+          <w:tcPr>
+            <w:tcW w:w="1080" w:type="dxa"/>
+          </w:tcPr>
+          <w:p>
+            <w:r>
+              <w:t xml:space="preserve">0.8462 </w:t>
+            </w:r>
+            <w:r>
+              <w:tab/>
+            </w:r>
+          </w:p>
+        </w:tc>
+        <w:tc>
+          <w:tcPr>
+            <w:tcW w:w="1080" w:type="dxa"/>
+          </w:tcPr>
+          <w:p>
+            <w:r>
+              <w:t>0.288863</w:t>
+            </w:r>
+          </w:p>
+        </w:tc>
+        <w:tc>
+          <w:tcPr>
+            <w:tcW w:w="1080" w:type="dxa"/>
+          </w:tcPr>
+          <w:p>
+            <w:r>
+              <w:t>0.456715</w:t>
+            </w:r>
+          </w:p>
+        </w:tc>
+      </w:tr>
+      <w:tr>
+        <w:tc>
+          <w:tcPr>
+            <w:tcW w:w="342" w:type="dxa"/>
+          </w:tcPr>
+          <w:p>
+            <w:r>
+              <w:t>d</w:t>
+            </w:r>
+          </w:p>
+        </w:tc>
+        <w:tc>
+          <w:tcPr>
+            <w:tcW w:w="5580" w:type="dxa"/>
+          </w:tcPr>
+          <w:p>
+            <w:r>
+              <w:t>Without dropout with regularization L2</w:t>
+            </w:r>
+          </w:p>
+        </w:tc>
+        <w:tc>
+          <w:tcPr>
+            <w:tcW w:w="1170" w:type="dxa"/>
+          </w:tcPr>
+          <w:p>
+            <w:r>
+              <w:t>0.9</w:t>
+            </w:r>
+            <w:r>
+              <w:t>47</w:t>
+            </w:r>
+            <w:r>
+              <w:t>64</w:t>
+            </w:r>
+          </w:p>
+        </w:tc>
+        <w:tc>
+          <w:tcPr>
+            <w:tcW w:w="1080" w:type="dxa"/>
+          </w:tcPr>
+          <w:p>
+            <w:r>
+              <w:t>0.8366</w:t>
+            </w:r>
+          </w:p>
+        </w:tc>
+        <w:tc>
+          <w:tcPr>
+            <w:tcW w:w="1080" w:type="dxa"/>
+          </w:tcPr>
+          <w:p>
+            <w:r>
+              <w:t>0.37794</w:t>
+            </w:r>
+          </w:p>
+        </w:tc>
+        <w:tc>
+          <w:tcPr>
+            <w:tcW w:w="1080" w:type="dxa"/>
+          </w:tcPr>
+          <w:p>
+            <w:r>
+              <w:t>0.50077</w:t>
+            </w:r>
+          </w:p>
+        </w:tc>
+      </w:tr>
+      <w:tr>
+        <w:tc>
+          <w:tcPr>
+            <w:tcW w:w="342" w:type="dxa"/>
+          </w:tcPr>
+          <w:p>
+            <w:r>
+              <w:t>e</w:t>
+            </w:r>
+          </w:p>
+        </w:tc>
+        <w:tc>
+          <w:tcPr>
+            <w:tcW w:w="5580" w:type="dxa"/>
+          </w:tcPr>
+          <w:p>
+            <w:pPr>
               <w:rPr>
                 <w:b/>
                 <w:bCs/>
               </w:rPr>
-              <w:t>5</w:t>
-            </w:r>
+            </w:pPr>
             <w:r>
               <w:rPr>
                 <w:b/>
                 <w:bCs/>
               </w:rPr>
-              <w:t xml:space="preserve">84 </w:t>
+              <w:t>1</w:t>
             </w:r>
             <w:r>
               <w:rPr>
                 <w:b/>
                 <w:bCs/>
               </w:rPr>
+              <w:t xml:space="preserve">5% dropout with </w:t>
+            </w:r>
+            <w:r>
+              <w:rPr>
+                <w:b/>
+                <w:bCs/>
+              </w:rPr>
+              <w:t>regularization L</w:t>
+            </w:r>
+            <w:r>
+              <w:rPr>
+                <w:b/>
+                <w:bCs/>
+              </w:rPr>
+              <w:t>2</w:t>
+            </w:r>
+          </w:p>
+        </w:tc>
+        <w:tc>
+          <w:tcPr>
+            <w:tcW w:w="1170" w:type="dxa"/>
+          </w:tcPr>
+          <w:p>
+            <w:r>
+              <w:t>0.98764</w:t>
+            </w:r>
+          </w:p>
+        </w:tc>
+        <w:tc>
+          <w:tcPr>
+            <w:tcW w:w="1080" w:type="dxa"/>
+          </w:tcPr>
+          <w:p>
+            <w:pPr>
+              <w:rPr>
+                <w:b/>
+                <w:bCs/>
+              </w:rPr>
+            </w:pPr>
+            <w:r>
+              <w:rPr>
+                <w:b/>
+                <w:bCs/>
+              </w:rPr>
+              <w:t>0.8904</w:t>
+            </w:r>
+          </w:p>
+        </w:tc>
+        <w:tc>
+          <w:tcPr>
+            <w:tcW w:w="1080" w:type="dxa"/>
+          </w:tcPr>
+          <w:p>
+            <w:r>
+              <w:t>0.130619</w:t>
+            </w:r>
+          </w:p>
+        </w:tc>
+        <w:tc>
+          <w:tcPr>
+            <w:tcW w:w="1080" w:type="dxa"/>
+          </w:tcPr>
+          <w:p>
+            <w:pPr>
+              <w:rPr>
+                <w:b/>
+                <w:bCs/>
+              </w:rPr>
+            </w:pPr>
+            <w:r>
+              <w:rPr>
+                <w:b/>
+                <w:bCs/>
+              </w:rPr>
+              <w:t>0.428236</w:t>
+            </w:r>
+          </w:p>
+        </w:tc>
+      </w:tr>
+      <w:tr>
+        <w:tc>
+          <w:tcPr>
+            <w:tcW w:w="342" w:type="dxa"/>
+          </w:tcPr>
+          <w:p>
+            <w:r>
+              <w:t>f</w:t>
+            </w:r>
+          </w:p>
+        </w:tc>
+        <w:tc>
+          <w:tcPr>
+            <w:tcW w:w="5580" w:type="dxa"/>
+          </w:tcPr>
+          <w:p>
+            <w:r>
+              <w:t>25% dropout with regularization L2</w:t>
+            </w:r>
+          </w:p>
+        </w:tc>
+        <w:tc>
+          <w:tcPr>
+            <w:tcW w:w="1170" w:type="dxa"/>
+          </w:tcPr>
+          <w:p>
+            <w:r>
+              <w:t>0.91084</w:t>
+            </w:r>
+          </w:p>
+        </w:tc>
+        <w:tc>
+          <w:tcPr>
+            <w:tcW w:w="1080" w:type="dxa"/>
+          </w:tcPr>
+          <w:p>
+            <w:r>
+              <w:t xml:space="preserve">0.8584 </w:t>
+            </w:r>
+            <w:r>
               <w:tab/>
             </w:r>
           </w:p>
         </w:tc>
         <w:tc>
           <w:tcPr>
-            <w:tcW w:w="1530" w:type="dxa"/>
+            <w:tcW w:w="1080" w:type="dxa"/>
           </w:tcPr>
           <w:p>
             <w:r>
@@ -1618,11 +1726,123 @@
         </w:tc>
         <w:tc>
           <w:tcPr>
-            <w:tcW w:w="1350" w:type="dxa"/>
-          </w:tcPr>
-          <w:p>
-            <w:r>
-              <w:t>0.47525568</w:t>
+            <w:tcW w:w="1080" w:type="dxa"/>
+          </w:tcPr>
+          <w:p>
+            <w:r>
+              <w:t>0.47525</w:t>
+            </w:r>
+            <w:r>
+              <w:t>6</w:t>
+            </w:r>
+          </w:p>
+        </w:tc>
+      </w:tr>
+      <w:tr>
+        <w:tc>
+          <w:tcPr>
+            <w:tcW w:w="342" w:type="dxa"/>
+          </w:tcPr>
+          <w:p>
+            <w:r>
+              <w:t>g</w:t>
+            </w:r>
+          </w:p>
+        </w:tc>
+        <w:tc>
+          <w:tcPr>
+            <w:tcW w:w="5580" w:type="dxa"/>
+          </w:tcPr>
+          <w:p>
+            <w:r>
+              <w:t>15% dropout with regularization L2</w:t>
+            </w:r>
+            <w:r>
+              <w:t xml:space="preserve">, </w:t>
+            </w:r>
+            <w:proofErr w:type="gramStart"/>
+            <w:r>
+              <w:t>( only</w:t>
+            </w:r>
+            <w:proofErr w:type="gramEnd"/>
+            <w:r>
+              <w:t xml:space="preserve"> </w:t>
+            </w:r>
+            <w:r>
+              <w:t>7</w:t>
+            </w:r>
+            <w:r>
+              <w:t>5 epoch</w:t>
+            </w:r>
+            <w:r>
+              <w:t>s</w:t>
+            </w:r>
+            <w:r>
+              <w:t>)</w:t>
+            </w:r>
+          </w:p>
+        </w:tc>
+        <w:tc>
+          <w:tcPr>
+            <w:tcW w:w="1170" w:type="dxa"/>
+          </w:tcPr>
+          <w:p>
+            <w:r>
+              <w:t>0.9</w:t>
+            </w:r>
+            <w:r>
+              <w:t>7</w:t>
+            </w:r>
+            <w:r>
+              <w:t>9</w:t>
+            </w:r>
+          </w:p>
+        </w:tc>
+        <w:tc>
+          <w:tcPr>
+            <w:tcW w:w="1080" w:type="dxa"/>
+          </w:tcPr>
+          <w:p>
+            <w:r>
+              <w:t>0.8</w:t>
+            </w:r>
+            <w:r>
+              <w:t>802</w:t>
+            </w:r>
+          </w:p>
+        </w:tc>
+        <w:tc>
+          <w:tcPr>
+            <w:tcW w:w="1080" w:type="dxa"/>
+          </w:tcPr>
+          <w:p>
+            <w:r>
+              <w:t>0.</w:t>
+            </w:r>
+            <w:r>
+              <w:t>1823</w:t>
+            </w:r>
+            <w:r>
+              <w:t>8</w:t>
+            </w:r>
+          </w:p>
+        </w:tc>
+        <w:tc>
+          <w:tcPr>
+            <w:tcW w:w="1080" w:type="dxa"/>
+          </w:tcPr>
+          <w:p>
+            <w:r>
+              <w:t>0.4</w:t>
+            </w:r>
+            <w:r>
+              <w:t>8</w:t>
+            </w:r>
+            <w:r>
+              <w:t>1</w:t>
+            </w:r>
+            <w:r>
+              <w:t>4</w:t>
             </w:r>
           </w:p>
         </w:tc>
@@ -1630,27 +1850,298 @@
     </w:tbl>
     <w:p>
       <w:pPr>
-        <w:spacing w:before="240" w:after="0"/>
-      </w:pPr>
-      <w:r>
-        <w:t>T</w:t>
-      </w:r>
-      <w:r>
-        <w:t>rying a dropout of 25% of the input layer, showed that increasing the dropout of the input layer to 25% has reduce the accuracy and increase the loss, which means that increasing the dropout in the input layer has reduced the input features, but it does not achieve better values towards generalizing the model, so we neglect</w:t>
-      </w:r>
-      <w:r>
-        <w:t>ed</w:t>
-      </w:r>
-      <w:r>
-        <w:t xml:space="preserve"> it, and consider the dropout of only 15%.</w:t>
+        <w:spacing w:after="0"/>
+        <w:rPr>
+          <w:i/>
+          <w:iCs/>
+          <w:color w:val="44546A" w:themeColor="text2"/>
+          <w:sz w:val="18"/>
+          <w:szCs w:val="18"/>
+        </w:rPr>
+      </w:pPr>
+      <w:r>
+        <w:rPr>
+          <w:i/>
+          <w:iCs/>
+          <w:color w:val="44546A" w:themeColor="text2"/>
+          <w:sz w:val="18"/>
+          <w:szCs w:val="18"/>
+        </w:rPr>
+        <w:t xml:space="preserve">Table 1 shows </w:t>
+      </w:r>
+      <w:r>
+        <w:rPr>
+          <w:i/>
+          <w:iCs/>
+          <w:color w:val="44546A" w:themeColor="text2"/>
+          <w:sz w:val="18"/>
+          <w:szCs w:val="18"/>
+        </w:rPr>
+        <w:t xml:space="preserve">the </w:t>
+      </w:r>
+      <w:r>
+        <w:rPr>
+          <w:i/>
+          <w:iCs/>
+          <w:color w:val="44546A" w:themeColor="text2"/>
+          <w:sz w:val="18"/>
+          <w:szCs w:val="18"/>
+        </w:rPr>
+        <w:t xml:space="preserve">accuracy and </w:t>
+      </w:r>
+      <w:r>
+        <w:rPr>
+          <w:i/>
+          <w:iCs/>
+          <w:color w:val="44546A" w:themeColor="text2"/>
+          <w:sz w:val="18"/>
+          <w:szCs w:val="18"/>
+        </w:rPr>
+        <w:t xml:space="preserve">the </w:t>
+      </w:r>
+      <w:r>
+        <w:rPr>
+          <w:i/>
+          <w:iCs/>
+          <w:color w:val="44546A" w:themeColor="text2"/>
+          <w:sz w:val="18"/>
+          <w:szCs w:val="18"/>
+        </w:rPr>
+        <w:t xml:space="preserve">loss for these different approaches, </w:t>
+      </w:r>
+      <w:r>
+        <w:rPr>
+          <w:i/>
+          <w:iCs/>
+          <w:color w:val="44546A" w:themeColor="text2"/>
+          <w:sz w:val="18"/>
+          <w:szCs w:val="18"/>
+        </w:rPr>
+        <w:t xml:space="preserve">the </w:t>
+      </w:r>
+      <w:r>
+        <w:rPr>
+          <w:i/>
+          <w:iCs/>
+          <w:color w:val="44546A" w:themeColor="text2"/>
+          <w:sz w:val="18"/>
+          <w:szCs w:val="18"/>
+        </w:rPr>
+        <w:t>model</w:t>
+      </w:r>
+      <w:r>
+        <w:rPr>
+          <w:i/>
+          <w:iCs/>
+          <w:color w:val="44546A" w:themeColor="text2"/>
+          <w:sz w:val="18"/>
+          <w:szCs w:val="18"/>
+        </w:rPr>
+        <w:t xml:space="preserve"> (a)</w:t>
+      </w:r>
+      <w:r>
+        <w:rPr>
+          <w:i/>
+          <w:iCs/>
+          <w:color w:val="44546A" w:themeColor="text2"/>
+          <w:sz w:val="18"/>
+          <w:szCs w:val="18"/>
+        </w:rPr>
+        <w:t xml:space="preserve"> without dropout</w:t>
+      </w:r>
+      <w:r>
+        <w:rPr>
+          <w:i/>
+          <w:iCs/>
+          <w:color w:val="44546A" w:themeColor="text2"/>
+          <w:sz w:val="18"/>
+          <w:szCs w:val="18"/>
+        </w:rPr>
+        <w:t xml:space="preserve"> </w:t>
+      </w:r>
+      <w:r>
+        <w:rPr>
+          <w:i/>
+          <w:iCs/>
+          <w:color w:val="44546A" w:themeColor="text2"/>
+          <w:sz w:val="18"/>
+          <w:szCs w:val="18"/>
+        </w:rPr>
+        <w:t>suffered from overfitting and the predictive power was so poor, and the model</w:t>
+      </w:r>
+      <w:r>
+        <w:rPr>
+          <w:i/>
+          <w:iCs/>
+          <w:color w:val="44546A" w:themeColor="text2"/>
+          <w:sz w:val="18"/>
+          <w:szCs w:val="18"/>
+        </w:rPr>
+        <w:t xml:space="preserve"> (e)</w:t>
+      </w:r>
+      <w:r>
+        <w:rPr>
+          <w:i/>
+          <w:iCs/>
+          <w:color w:val="44546A" w:themeColor="text2"/>
+          <w:sz w:val="18"/>
+          <w:szCs w:val="18"/>
+        </w:rPr>
+        <w:t xml:space="preserve"> with 15% dropout and regularization ha</w:t>
+      </w:r>
+      <w:r>
+        <w:rPr>
+          <w:i/>
+          <w:iCs/>
+          <w:color w:val="44546A" w:themeColor="text2"/>
+          <w:sz w:val="18"/>
+          <w:szCs w:val="18"/>
+        </w:rPr>
+        <w:t>s</w:t>
+      </w:r>
+      <w:r>
+        <w:rPr>
+          <w:i/>
+          <w:iCs/>
+          <w:color w:val="44546A" w:themeColor="text2"/>
+          <w:sz w:val="18"/>
+          <w:szCs w:val="18"/>
+        </w:rPr>
+        <w:t xml:space="preserve"> a </w:t>
+      </w:r>
+      <w:r>
+        <w:rPr>
+          <w:i/>
+          <w:iCs/>
+          <w:color w:val="44546A" w:themeColor="text2"/>
+          <w:sz w:val="18"/>
+          <w:szCs w:val="18"/>
+        </w:rPr>
+        <w:t>reasonably</w:t>
+      </w:r>
+      <w:r>
+        <w:rPr>
+          <w:i/>
+          <w:iCs/>
+          <w:color w:val="44546A" w:themeColor="text2"/>
+          <w:sz w:val="18"/>
+          <w:szCs w:val="18"/>
+        </w:rPr>
+        <w:t xml:space="preserve"> </w:t>
+      </w:r>
+      <w:r>
+        <w:rPr>
+          <w:i/>
+          <w:iCs/>
+          <w:color w:val="44546A" w:themeColor="text2"/>
+          <w:sz w:val="18"/>
+          <w:szCs w:val="18"/>
+        </w:rPr>
+        <w:t xml:space="preserve">good accuracy, but </w:t>
+      </w:r>
+      <w:r>
+        <w:rPr>
+          <w:i/>
+          <w:iCs/>
+          <w:color w:val="44546A" w:themeColor="text2"/>
+          <w:sz w:val="18"/>
+          <w:szCs w:val="18"/>
+        </w:rPr>
+        <w:t>still suffering from overfitting as it trained more than it should</w:t>
+      </w:r>
+      <w:r>
+        <w:rPr>
+          <w:i/>
+          <w:iCs/>
+          <w:color w:val="44546A" w:themeColor="text2"/>
+          <w:sz w:val="18"/>
+          <w:szCs w:val="18"/>
+        </w:rPr>
+        <w:t>, (g) is the same model (e) with early stopping after 65 epochs.</w:t>
       </w:r>
     </w:p>
     <w:p>
       <w:pPr>
+        <w:spacing w:before="240" w:after="0"/>
+      </w:pPr>
+      <w:r>
+        <w:t>T</w:t>
+      </w:r>
+      <w:r>
+        <w:t xml:space="preserve">rying a dropout of 25% of the </w:t>
+      </w:r>
+      <w:r>
+        <w:t>1</w:t>
+      </w:r>
+      <w:r>
+        <w:rPr>
+          <w:vertAlign w:val="superscript"/>
+        </w:rPr>
+        <w:t>st</w:t>
+      </w:r>
+      <w:r>
+        <w:t xml:space="preserve"> conv.</w:t>
+      </w:r>
+      <w:r>
+        <w:t xml:space="preserve"> layer, showed that increasing the dropout has reduce the accuracy and increase the loss, </w:t>
+      </w:r>
+      <w:r>
+        <w:t>so it could</w:t>
+      </w:r>
+      <w:r>
+        <w:t xml:space="preserve"> achieve better values towards generalizing the model, </w:t>
+      </w:r>
+      <w:proofErr w:type="gramStart"/>
+      <w:r>
+        <w:t>We</w:t>
+      </w:r>
+      <w:proofErr w:type="gramEnd"/>
+      <w:r>
+        <w:t xml:space="preserve"> have also increased the dropout of the middle </w:t>
+      </w:r>
+      <w:r>
+        <w:t xml:space="preserve">hidden </w:t>
+      </w:r>
+      <w:r>
+        <w:t>layer</w:t>
+      </w:r>
+      <w:r>
+        <w:t xml:space="preserve"> to be %35</w:t>
+      </w:r>
+      <w:r>
+        <w:t xml:space="preserve"> instead of 25%</w:t>
+      </w:r>
+      <w:r>
+        <w:t>.</w:t>
+      </w:r>
+      <w:r>
+        <w:t xml:space="preserve"> </w:t>
+      </w:r>
+    </w:p>
+    <w:p>
+      <w:pPr>
         <w:spacing w:after="0"/>
       </w:pPr>
       <w:r>
-        <w:t xml:space="preserve">It was clear that the dropout term was not enough to reduce the overfitting, that’s why we have added a </w:t>
+        <w:t xml:space="preserve">So, dropping out has reduced the overfitting slightly, however, </w:t>
+      </w:r>
+      <w:r>
+        <w:t>it</w:t>
+      </w:r>
+      <w:r>
+        <w:t xml:space="preserve"> was clear that </w:t>
+      </w:r>
+      <w:r>
+        <w:t>this reduction was</w:t>
+      </w:r>
+      <w:r>
+        <w:t xml:space="preserve"> not </w:t>
+      </w:r>
+      <w:r>
+        <w:t xml:space="preserve">enough, hence </w:t>
+      </w:r>
+      <w:r>
+        <w:t xml:space="preserve">we have added a </w:t>
       </w:r>
       <w:r>
         <w:rPr>
@@ -1663,17 +2154,25 @@
         <w:t xml:space="preserve"> term</w:t>
       </w:r>
       <w:r>
-        <w:t xml:space="preserve"> </w:t>
+        <w:t xml:space="preserve"> using </w:t>
       </w:r>
       <w:r>
         <w:rPr>
           <w:b/>
           <w:bCs/>
         </w:rPr>
-        <w:t>Ridge regression</w:t>
-      </w:r>
-      <w:r>
-        <w:t> </w:t>
+        <w:t>L2</w:t>
+      </w:r>
+      <w:r>
+        <w:t xml:space="preserve"> </w:t>
+      </w:r>
+      <w:proofErr w:type="spellStart"/>
+      <w:r>
+        <w:t>regularizer</w:t>
+      </w:r>
+      <w:proofErr w:type="spellEnd"/>
+      <w:r>
+        <w:t xml:space="preserve"> </w:t>
       </w:r>
       <w:r>
         <w:t>(</w:t>
@@ -1683,19 +2182,18 @@
           <w:b/>
           <w:bCs/>
         </w:rPr>
-        <w:t>L2</w:t>
-      </w:r>
-      <w:r>
-        <w:t xml:space="preserve">), which </w:t>
+        <w:t>Ridge regression</w:t>
+      </w:r>
+      <w:r>
+        <w:t>)</w:t>
+      </w:r>
+      <w:r>
+        <w:t xml:space="preserve">, which </w:t>
       </w:r>
       <w:r>
         <w:t>adds “</w:t>
       </w:r>
       <w:r>
-        <w:rPr>
-          <w:i/>
-          <w:iCs/>
-        </w:rPr>
         <w:t>squared magnitude</w:t>
       </w:r>
       <w:r>
@@ -1704,41 +2202,220 @@
     </w:p>
     <w:p>
       <w:r>
-        <w:tab/>
-      </w:r>
-      <w:r>
-        <w:tab/>
-      </w:r>
-      <w:r>
-        <w:tab/>
-      </w:r>
-      <w:r>
-        <w:tab/>
-      </w:r>
-      <w:r>
-        <w:tab/>
-      </w:r>
-      <w:r>
-        <w:tab/>
-      </w:r>
-      <w:r>
-        <w:tab/>
-      </w:r>
-      <w:r>
-        <w:tab/>
-      </w:r>
-      <w:r>
-        <w:tab/>
+        <w:t xml:space="preserve">We have noticed also that </w:t>
+      </w:r>
+      <w:r>
+        <w:t xml:space="preserve">the model (e) has suffered from a little bit overfitting at the last few epochs, </w:t>
+      </w:r>
+      <w:r>
+        <w:t xml:space="preserve">as it trained more than it </w:t>
+      </w:r>
+      <w:proofErr w:type="gramStart"/>
+      <w:r>
+        <w:t>should</w:t>
+      </w:r>
+      <w:proofErr w:type="gramEnd"/>
+      <w:r>
+        <w:t xml:space="preserve"> </w:t>
+      </w:r>
+      <w:r>
+        <w:t xml:space="preserve">so we have </w:t>
+      </w:r>
+      <w:r>
+        <w:t>Stop</w:t>
+      </w:r>
+      <w:r>
+        <w:t>ped</w:t>
+      </w:r>
+      <w:r>
+        <w:t xml:space="preserve"> training the model before reaching an overfitting state</w:t>
+      </w:r>
+      <w:r>
+        <w:t xml:space="preserve"> as early stopping techniques, stopping the model a</w:t>
+      </w:r>
+      <w:r>
+        <w:t>fter</w:t>
+      </w:r>
+      <w:r>
+        <w:t xml:space="preserve"> </w:t>
+      </w:r>
+      <w:r>
+        <w:t>7</w:t>
+      </w:r>
+      <w:r>
+        <w:t>5</w:t>
+      </w:r>
+      <w:r>
+        <w:t xml:space="preserve"> epochs has shown</w:t>
+      </w:r>
+      <w:r>
+        <w:t xml:space="preserve"> less overfitting</w:t>
+      </w:r>
+      <w:r>
+        <w:t>.</w:t>
       </w:r>
     </w:p>
     <w:p>
       <w:r>
-        <w:t>Data Augmentation</w:t>
+        <w:t xml:space="preserve">Then, we have thought about the </w:t>
+      </w:r>
+      <w:r>
+        <w:t>benefits</w:t>
+      </w:r>
+      <w:r>
+        <w:t xml:space="preserve"> of using data augmentation, </w:t>
+      </w:r>
+      <w:r>
+        <w:rPr>
+          <w:b/>
+          <w:bCs/>
+        </w:rPr>
+        <w:t>Data augmentation</w:t>
+      </w:r>
+      <w:r>
+        <w:t xml:space="preserve"> is a method by which you can virtually increase the number of samples in your dataset using data you already have</w:t>
+      </w:r>
+      <w:r>
+        <w:t xml:space="preserve">. For image augmentation, it can be achieved by performing geometric </w:t>
+      </w:r>
+      <w:r>
+        <w:t>transformations,</w:t>
+      </w:r>
+      <w:r>
+        <w:t xml:space="preserve"> resizing,</w:t>
+      </w:r>
+      <w:r>
+        <w:t> changes to color, brightness, contrast or by adding some noise</w:t>
+      </w:r>
+      <w:r>
+        <w:t>.</w:t>
       </w:r>
     </w:p>
     <w:p>
       <w:r>
-        <w:t>Optimizers</w:t>
+        <w:t xml:space="preserve">So, we did not </w:t>
+      </w:r>
+      <w:r>
+        <w:t>spend a lot of effort with it, we just tested</w:t>
+      </w:r>
+      <w:r>
+        <w:t xml:space="preserve"> if</w:t>
+      </w:r>
+      <w:r>
+        <w:t xml:space="preserve"> it</w:t>
+      </w:r>
+      <w:r>
+        <w:t xml:space="preserve"> is</w:t>
+      </w:r>
+      <w:r>
+        <w:t xml:space="preserve"> more useful to our problem to make a data augmentation or not, after few trials, we found that preventing data augmentation has reduced the accuracy a lot, which make sense</w:t>
+      </w:r>
+      <w:r>
+        <w:t xml:space="preserve">, hence using data augmentation </w:t>
+      </w:r>
+      <w:r>
+        <w:t>for that problem was</w:t>
+      </w:r>
+      <w:r>
+        <w:t xml:space="preserve"> useful</w:t>
+      </w:r>
+      <w:r>
+        <w:t>.</w:t>
+      </w:r>
+    </w:p>
+    <w:p>
+      <w:r>
+        <w:t xml:space="preserve">It is also important to mention the optimization techniques, we have tried </w:t>
+      </w:r>
+      <w:r>
+        <w:rPr>
+          <w:b/>
+          <w:bCs/>
+        </w:rPr>
+        <w:t>ADAM</w:t>
+      </w:r>
+      <w:r>
+        <w:t xml:space="preserve"> optimizer which stands for a</w:t>
+      </w:r>
+      <w:r>
+        <w:t>daptive moment estimation</w:t>
+      </w:r>
+      <w:r>
+        <w:t xml:space="preserve">, and ADAM </w:t>
+      </w:r>
+      <w:r>
+        <w:t xml:space="preserve">is an optimization algorithm that can used to </w:t>
+      </w:r>
+      <w:r>
+        <w:t>optimize</w:t>
+      </w:r>
+      <w:r>
+        <w:t xml:space="preserve"> </w:t>
+      </w:r>
+      <w:r>
+        <w:t xml:space="preserve">the </w:t>
+      </w:r>
+      <w:r>
+        <w:t>weights iterative</w:t>
+      </w:r>
+      <w:r>
+        <w:t>ly</w:t>
+      </w:r>
+      <w:r>
+        <w:t>,</w:t>
+      </w:r>
+      <w:r>
+        <w:t xml:space="preserve"> by adapting it is values according to the current state of the weights.</w:t>
+      </w:r>
+      <w:r>
+        <w:t xml:space="preserve"> </w:t>
+      </w:r>
+      <w:proofErr w:type="gramStart"/>
+      <w:r>
+        <w:t>A</w:t>
+      </w:r>
+      <w:r>
+        <w:t>nd</w:t>
+      </w:r>
+      <w:r>
+        <w:t xml:space="preserve"> also</w:t>
+      </w:r>
+      <w:proofErr w:type="gramEnd"/>
+      <w:r>
+        <w:t>,</w:t>
+      </w:r>
+      <w:r>
+        <w:t xml:space="preserve"> </w:t>
+      </w:r>
+      <w:r>
+        <w:rPr>
+          <w:b/>
+          <w:bCs/>
+        </w:rPr>
+        <w:t>RMSPROP</w:t>
+      </w:r>
+      <w:r>
+        <w:t xml:space="preserve"> optimizer </w:t>
+      </w:r>
+      <w:r>
+        <w:t>which stands for root mean square propagation,</w:t>
+      </w:r>
+      <w:r>
+        <w:t xml:space="preserve"> that </w:t>
+      </w:r>
+      <w:r>
+        <w:t>utilizes the magnitude of recent gradients to normalize the gradients. by uses a moving average of the root mean squared gradients</w:t>
+      </w:r>
+      <w:r>
+        <w:t xml:space="preserve">, and ADAM has shown a slightly better accuracy than </w:t>
+      </w:r>
+      <w:proofErr w:type="spellStart"/>
+      <w:r>
+        <w:t>rmsprop</w:t>
+      </w:r>
+      <w:proofErr w:type="spellEnd"/>
+      <w:r>
+        <w:t>.</w:t>
       </w:r>
     </w:p>
     <w:p/>
@@ -1777,7 +2454,605 @@
         <w:t xml:space="preserve"> still a lot of options to fine-tune the model more to get better result.</w:t>
       </w:r>
     </w:p>
-    <w:p/>
+    <w:p>
+      <w:pPr>
+        <w:spacing w:after="0"/>
+      </w:pPr>
+      <w:r>
+        <w:rPr>
+          <w:noProof/>
+        </w:rPr>
+        <w:drawing>
+          <wp:inline distT="0" distB="0" distL="0" distR="0" wp14:anchorId="31E578E6" wp14:editId="1E3D225A">
+            <wp:extent cx="5943600" cy="2674620"/>
+            <wp:effectExtent l="57150" t="57150" r="114300" b="106680"/>
+            <wp:docPr id="6" name="Picture 6"/>
+            <wp:cNvGraphicFramePr>
+              <a:graphicFrameLocks xmlns:a="http://schemas.openxmlformats.org/drawingml/2006/main" noChangeAspect="1"/>
+            </wp:cNvGraphicFramePr>
+            <a:graphic xmlns:a="http://schemas.openxmlformats.org/drawingml/2006/main">
+              <a:graphicData uri="http://schemas.openxmlformats.org/drawingml/2006/picture">
+                <pic:pic xmlns:pic="http://schemas.openxmlformats.org/drawingml/2006/picture">
+                  <pic:nvPicPr>
+                    <pic:cNvPr id="0" name="Picture 2"/>
+                    <pic:cNvPicPr>
+                      <a:picLocks noChangeAspect="1" noChangeArrowheads="1"/>
+                    </pic:cNvPicPr>
+                  </pic:nvPicPr>
+                  <pic:blipFill>
+                    <a:blip r:embed="rId7">
+                      <a:extLst>
+                        <a:ext uri="{28A0092B-C50C-407E-A947-70E740481C1C}">
+                          <a14:useLocalDpi xmlns:a14="http://schemas.microsoft.com/office/drawing/2010/main" val="0"/>
+                        </a:ext>
+                      </a:extLst>
+                    </a:blip>
+                    <a:srcRect/>
+                    <a:stretch>
+                      <a:fillRect/>
+                    </a:stretch>
+                  </pic:blipFill>
+                  <pic:spPr bwMode="auto">
+                    <a:xfrm>
+                      <a:off x="0" y="0"/>
+                      <a:ext cx="5943600" cy="2674620"/>
+                    </a:xfrm>
+                    <a:prstGeom prst="rect">
+                      <a:avLst/>
+                    </a:prstGeom>
+                    <a:ln w="3175" cap="sq">
+                      <a:solidFill>
+                        <a:srgbClr val="000000"/>
+                      </a:solidFill>
+                      <a:prstDash val="solid"/>
+                      <a:miter lim="800000"/>
+                    </a:ln>
+                    <a:effectLst>
+                      <a:outerShdw blurRad="50800" dist="38100" dir="2700000" algn="tl" rotWithShape="0">
+                        <a:srgbClr val="000000">
+                          <a:alpha val="43000"/>
+                        </a:srgbClr>
+                      </a:outerShdw>
+                    </a:effectLst>
+                  </pic:spPr>
+                </pic:pic>
+              </a:graphicData>
+            </a:graphic>
+          </wp:inline>
+        </w:drawing>
+      </w:r>
+    </w:p>
+    <w:p>
+      <w:pPr>
+        <w:jc w:val="center"/>
+        <w:rPr>
+          <w:i/>
+          <w:iCs/>
+          <w:color w:val="44546A" w:themeColor="text2"/>
+          <w:sz w:val="18"/>
+          <w:szCs w:val="18"/>
+        </w:rPr>
+      </w:pPr>
+      <w:r>
+        <w:rPr>
+          <w:i/>
+          <w:iCs/>
+          <w:color w:val="44546A" w:themeColor="text2"/>
+          <w:sz w:val="18"/>
+          <w:szCs w:val="18"/>
+        </w:rPr>
+        <w:t>Figure 3 shows our final</w:t>
+      </w:r>
+      <w:r>
+        <w:rPr>
+          <w:i/>
+          <w:iCs/>
+          <w:color w:val="44546A" w:themeColor="text2"/>
+          <w:sz w:val="18"/>
+          <w:szCs w:val="18"/>
+        </w:rPr>
+        <w:t xml:space="preserve"> chosen</w:t>
+      </w:r>
+      <w:r>
+        <w:rPr>
+          <w:i/>
+          <w:iCs/>
+          <w:color w:val="44546A" w:themeColor="text2"/>
+          <w:sz w:val="18"/>
+          <w:szCs w:val="18"/>
+        </w:rPr>
+        <w:t xml:space="preserve"> used model</w:t>
+      </w:r>
+    </w:p>
+    <w:p>
+      <w:r>
+        <w:t>We have built our network similarly as the original provided network with just one update, we have added a dropout in the 1</w:t>
+      </w:r>
+      <w:r>
+        <w:rPr>
+          <w:vertAlign w:val="superscript"/>
+        </w:rPr>
+        <w:t>st</w:t>
+      </w:r>
+      <w:r>
+        <w:t xml:space="preserve"> convolution layer that receive the inputs, </w:t>
+      </w:r>
+      <w:r>
+        <w:t xml:space="preserve">with </w:t>
+      </w:r>
+      <w:r>
+        <w:t>2</w:t>
+      </w:r>
+      <w:r>
+        <w:t>5% dropout</w:t>
+      </w:r>
+      <w:r>
+        <w:t xml:space="preserve"> for dropout_1, then we have updated the dropout of the hidden layers, so for dropout_2 we have increased to 35%.</w:t>
+      </w:r>
+      <w:r>
+        <w:br/>
+        <w:t xml:space="preserve"> a large network usually performs better with higher dropout, </w:t>
+      </w:r>
+      <w:r>
+        <w:t>giving the model more of an opportunity to learn independent representations</w:t>
+      </w:r>
+      <w:r>
+        <w:t>, that’s why we have increased the dropout for dropout_3 and dropout_4 to be 50%, which helped us towards better generalization</w:t>
+      </w:r>
+      <w:r>
+        <w:t>.</w:t>
+      </w:r>
+      <w:bookmarkStart w:id="3" w:name="_GoBack"/>
+      <w:bookmarkEnd w:id="3"/>
+      <w:r>
+        <w:t xml:space="preserve"> </w:t>
+      </w:r>
+    </w:p>
+    <w:p>
+      <w:r>
+        <w:t xml:space="preserve">We have chosen 64 as our batch size, </w:t>
+      </w:r>
+      <w:r>
+        <w:t>our convolution layers</w:t>
+      </w:r>
+      <w:r>
+        <w:t xml:space="preserve"> we have chosen 128 as our number of filters for the first conv. Layer</w:t>
+      </w:r>
+      <w:r>
+        <w:t xml:space="preserve"> pair</w:t>
+      </w:r>
+      <w:r>
+        <w:t xml:space="preserve">, and we double </w:t>
+      </w:r>
+      <w:r>
+        <w:t xml:space="preserve">the number of filters for the next convolution layers after each </w:t>
+      </w:r>
+      <w:proofErr w:type="spellStart"/>
+      <w:r>
+        <w:t>maxpooling</w:t>
+      </w:r>
+      <w:proofErr w:type="spellEnd"/>
+      <w:r>
+        <w:t xml:space="preserve"> layer, to detect more complex features, we also added</w:t>
+      </w:r>
+      <w:r>
+        <w:t xml:space="preserve"> a L2 </w:t>
+      </w:r>
+      <w:proofErr w:type="spellStart"/>
+      <w:r>
+        <w:t>regualarizer</w:t>
+      </w:r>
+      <w:proofErr w:type="spellEnd"/>
+      <w:r>
+        <w:t xml:space="preserve"> as a regularization term</w:t>
+      </w:r>
+      <w:r>
+        <w:t>, and finally we have updated our kernel size for the first 2 layers to be (5*5)</w:t>
+      </w:r>
+      <w:r>
+        <w:t>.</w:t>
+      </w:r>
+    </w:p>
+    <w:p>
+      <w:r>
+        <w:t xml:space="preserve">Kernel size is tricky, as </w:t>
+      </w:r>
+      <w:r>
+        <w:t xml:space="preserve">the larger the kernel, the slower </w:t>
+      </w:r>
+      <w:r>
+        <w:t>in</w:t>
+      </w:r>
+      <w:r>
+        <w:t xml:space="preserve"> time. On the other hand, large kernels enable you to learn more complex templates thus enable the net</w:t>
+      </w:r>
+      <w:r>
+        <w:t>work</w:t>
+      </w:r>
+      <w:r>
+        <w:t xml:space="preserve"> to have stronger </w:t>
+      </w:r>
+      <w:r>
+        <w:t>prediction, but we should also consider the accuracy may saturate in specific range</w:t>
+      </w:r>
+      <w:r>
+        <w:t xml:space="preserve"> without significant results, we could not check larger kernel sizes because of our limited GPUs, however (5*5) kernel has shown better results that we will discuss in section 4</w:t>
+      </w:r>
+      <w:r>
+        <w:t>.</w:t>
+      </w:r>
+      <w:r>
+        <w:br/>
+      </w:r>
+      <w:r>
+        <w:t xml:space="preserve">Finally, </w:t>
+      </w:r>
+      <w:r>
+        <w:t>we trained our model using data augmentation under ADAM optimizer</w:t>
+      </w:r>
+      <w:r>
+        <w:t>, table 2 contains the final results compared with the original model results.</w:t>
+      </w:r>
+    </w:p>
+    <w:tbl>
+      <w:tblPr>
+        <w:tblStyle w:val="TableGrid"/>
+        <w:tblW w:w="10170" w:type="dxa"/>
+        <w:tblInd w:w="-545" w:type="dxa"/>
+        <w:tblLayout w:type="fixed"/>
+        <w:tblLook w:val="04A0" w:firstRow="1" w:lastRow="0" w:firstColumn="1" w:lastColumn="0" w:noHBand="0" w:noVBand="1"/>
+      </w:tblPr>
+      <w:tblGrid>
+        <w:gridCol w:w="360"/>
+        <w:gridCol w:w="6030"/>
+        <w:gridCol w:w="1080"/>
+        <w:gridCol w:w="1080"/>
+        <w:gridCol w:w="810"/>
+        <w:gridCol w:w="810"/>
+      </w:tblGrid>
+      <w:tr>
+        <w:trPr>
+          <w:trHeight w:val="638"/>
+        </w:trPr>
+        <w:tc>
+          <w:tcPr>
+            <w:tcW w:w="360" w:type="dxa"/>
+            <w:shd w:val="clear" w:color="auto" w:fill="D9E2F3" w:themeFill="accent1" w:themeFillTint="33"/>
+          </w:tcPr>
+          <w:p/>
+        </w:tc>
+        <w:tc>
+          <w:tcPr>
+            <w:tcW w:w="6030" w:type="dxa"/>
+            <w:shd w:val="clear" w:color="auto" w:fill="D9E2F3" w:themeFill="accent1" w:themeFillTint="33"/>
+          </w:tcPr>
+          <w:p>
+            <w:pPr>
+              <w:jc w:val="center"/>
+            </w:pPr>
+            <w:r>
+              <w:t>Models accuracy and loss</w:t>
+            </w:r>
+            <w:r>
+              <w:t xml:space="preserve"> with </w:t>
+            </w:r>
+            <w:r>
+              <w:t>75</w:t>
+            </w:r>
+            <w:r>
+              <w:t xml:space="preserve"> epochs</w:t>
+            </w:r>
+          </w:p>
+        </w:tc>
+        <w:tc>
+          <w:tcPr>
+            <w:tcW w:w="1080" w:type="dxa"/>
+            <w:shd w:val="clear" w:color="auto" w:fill="D9E2F3" w:themeFill="accent1" w:themeFillTint="33"/>
+          </w:tcPr>
+          <w:p>
+            <w:pPr>
+              <w:jc w:val="center"/>
+            </w:pPr>
+            <w:r>
+              <w:t>Train accuracy</w:t>
+            </w:r>
+          </w:p>
+        </w:tc>
+        <w:tc>
+          <w:tcPr>
+            <w:tcW w:w="1080" w:type="dxa"/>
+            <w:shd w:val="clear" w:color="auto" w:fill="D9E2F3" w:themeFill="accent1" w:themeFillTint="33"/>
+          </w:tcPr>
+          <w:p>
+            <w:pPr>
+              <w:jc w:val="center"/>
+            </w:pPr>
+            <w:r>
+              <w:t>Test accuracy</w:t>
+            </w:r>
+          </w:p>
+        </w:tc>
+        <w:tc>
+          <w:tcPr>
+            <w:tcW w:w="810" w:type="dxa"/>
+            <w:shd w:val="clear" w:color="auto" w:fill="D9E2F3" w:themeFill="accent1" w:themeFillTint="33"/>
+          </w:tcPr>
+          <w:p>
+            <w:pPr>
+              <w:jc w:val="center"/>
+            </w:pPr>
+            <w:r>
+              <w:t>Train loss</w:t>
+            </w:r>
+          </w:p>
+        </w:tc>
+        <w:tc>
+          <w:tcPr>
+            <w:tcW w:w="810" w:type="dxa"/>
+            <w:shd w:val="clear" w:color="auto" w:fill="D9E2F3" w:themeFill="accent1" w:themeFillTint="33"/>
+          </w:tcPr>
+          <w:p>
+            <w:pPr>
+              <w:jc w:val="center"/>
+            </w:pPr>
+            <w:r>
+              <w:t>Test loss</w:t>
+            </w:r>
+          </w:p>
+        </w:tc>
+      </w:tr>
+      <w:tr>
+        <w:tc>
+          <w:tcPr>
+            <w:tcW w:w="360" w:type="dxa"/>
+          </w:tcPr>
+          <w:p>
+            <w:r>
+              <w:t>a</w:t>
+            </w:r>
+          </w:p>
+        </w:tc>
+        <w:tc>
+          <w:tcPr>
+            <w:tcW w:w="6030" w:type="dxa"/>
+          </w:tcPr>
+          <w:p>
+            <w:r>
+              <w:t xml:space="preserve">Original model </w:t>
+            </w:r>
+            <w:proofErr w:type="gramStart"/>
+            <w:r>
+              <w:t>( No</w:t>
+            </w:r>
+            <w:proofErr w:type="gramEnd"/>
+            <w:r>
+              <w:t xml:space="preserve"> regularization,3*3 kernel,  </w:t>
+            </w:r>
+            <w:proofErr w:type="spellStart"/>
+            <w:r>
+              <w:t>num_filters</w:t>
+            </w:r>
+            <w:proofErr w:type="spellEnd"/>
+            <w:r>
+              <w:t xml:space="preserve"> = 32)</w:t>
+            </w:r>
+          </w:p>
+        </w:tc>
+        <w:tc>
+          <w:tcPr>
+            <w:tcW w:w="1080" w:type="dxa"/>
+          </w:tcPr>
+          <w:p>
+            <w:r>
+              <w:t>0.79772</w:t>
+            </w:r>
+          </w:p>
+        </w:tc>
+        <w:tc>
+          <w:tcPr>
+            <w:tcW w:w="1080" w:type="dxa"/>
+          </w:tcPr>
+          <w:p>
+            <w:r>
+              <w:t>0.7779</w:t>
+            </w:r>
+          </w:p>
+        </w:tc>
+        <w:tc>
+          <w:tcPr>
+            <w:tcW w:w="810" w:type="dxa"/>
+          </w:tcPr>
+          <w:p>
+            <w:r>
+              <w:t>0.63</w:t>
+            </w:r>
+            <w:r>
+              <w:t>7</w:t>
+            </w:r>
+          </w:p>
+        </w:tc>
+        <w:tc>
+          <w:tcPr>
+            <w:tcW w:w="810" w:type="dxa"/>
+          </w:tcPr>
+          <w:p>
+            <w:r>
+              <w:t>0.70</w:t>
+            </w:r>
+            <w:r>
+              <w:t>3</w:t>
+            </w:r>
+          </w:p>
+        </w:tc>
+      </w:tr>
+      <w:tr>
+        <w:tc>
+          <w:tcPr>
+            <w:tcW w:w="360" w:type="dxa"/>
+          </w:tcPr>
+          <w:p>
+            <w:r>
+              <w:lastRenderedPageBreak/>
+              <w:t>b</w:t>
+            </w:r>
+          </w:p>
+        </w:tc>
+        <w:tc>
+          <w:tcPr>
+            <w:tcW w:w="6030" w:type="dxa"/>
+          </w:tcPr>
+          <w:p>
+            <w:pPr>
+              <w:rPr>
+                <w:b/>
+                <w:bCs/>
+              </w:rPr>
+            </w:pPr>
+            <w:r>
+              <w:rPr>
+                <w:b/>
+                <w:bCs/>
+              </w:rPr>
+              <w:t>15% dropout with regularization L2, kernel (5*5)</w:t>
+            </w:r>
+          </w:p>
+        </w:tc>
+        <w:tc>
+          <w:tcPr>
+            <w:tcW w:w="1080" w:type="dxa"/>
+          </w:tcPr>
+          <w:p>
+            <w:pPr>
+              <w:rPr>
+                <w:b/>
+                <w:bCs/>
+              </w:rPr>
+            </w:pPr>
+            <w:r>
+              <w:rPr>
+                <w:b/>
+                <w:bCs/>
+              </w:rPr>
+              <w:t>0.97524</w:t>
+            </w:r>
+          </w:p>
+        </w:tc>
+        <w:tc>
+          <w:tcPr>
+            <w:tcW w:w="1080" w:type="dxa"/>
+          </w:tcPr>
+          <w:p>
+            <w:pPr>
+              <w:rPr>
+                <w:b/>
+                <w:bCs/>
+              </w:rPr>
+            </w:pPr>
+            <w:r>
+              <w:rPr>
+                <w:b/>
+                <w:bCs/>
+              </w:rPr>
+              <w:t>0.8803</w:t>
+            </w:r>
+          </w:p>
+        </w:tc>
+        <w:tc>
+          <w:tcPr>
+            <w:tcW w:w="810" w:type="dxa"/>
+          </w:tcPr>
+          <w:p>
+            <w:pPr>
+              <w:rPr>
+                <w:b/>
+                <w:bCs/>
+              </w:rPr>
+            </w:pPr>
+            <w:r>
+              <w:rPr>
+                <w:b/>
+                <w:bCs/>
+              </w:rPr>
+              <w:t>0.162</w:t>
+            </w:r>
+          </w:p>
+        </w:tc>
+        <w:tc>
+          <w:tcPr>
+            <w:tcW w:w="810" w:type="dxa"/>
+          </w:tcPr>
+          <w:p>
+            <w:pPr>
+              <w:rPr>
+                <w:b/>
+                <w:bCs/>
+              </w:rPr>
+            </w:pPr>
+            <w:r>
+              <w:rPr>
+                <w:b/>
+                <w:bCs/>
+              </w:rPr>
+              <w:t>0.452</w:t>
+            </w:r>
+          </w:p>
+        </w:tc>
+      </w:tr>
+    </w:tbl>
+    <w:p>
+      <w:pPr>
+        <w:pStyle w:val="ListParagraph"/>
+        <w:rPr>
+          <w:i/>
+          <w:iCs/>
+          <w:color w:val="44546A" w:themeColor="text2"/>
+          <w:sz w:val="18"/>
+          <w:szCs w:val="18"/>
+        </w:rPr>
+      </w:pPr>
+      <w:r>
+        <w:rPr>
+          <w:i/>
+          <w:iCs/>
+          <w:color w:val="44546A" w:themeColor="text2"/>
+          <w:sz w:val="18"/>
+          <w:szCs w:val="18"/>
+        </w:rPr>
+        <w:t>Table 2</w:t>
+      </w:r>
+      <w:r>
+        <w:rPr>
+          <w:i/>
+          <w:iCs/>
+          <w:color w:val="44546A" w:themeColor="text2"/>
+          <w:sz w:val="18"/>
+          <w:szCs w:val="18"/>
+        </w:rPr>
+        <w:t xml:space="preserve"> shows the </w:t>
+      </w:r>
+      <w:proofErr w:type="gramStart"/>
+      <w:r>
+        <w:rPr>
+          <w:i/>
+          <w:iCs/>
+          <w:color w:val="44546A" w:themeColor="text2"/>
+          <w:sz w:val="18"/>
+          <w:szCs w:val="18"/>
+        </w:rPr>
+        <w:t>final results</w:t>
+      </w:r>
+      <w:proofErr w:type="gramEnd"/>
+      <w:r>
+        <w:rPr>
+          <w:i/>
+          <w:iCs/>
+          <w:color w:val="44546A" w:themeColor="text2"/>
+          <w:sz w:val="18"/>
+          <w:szCs w:val="18"/>
+        </w:rPr>
+        <w:t xml:space="preserve"> of our model against the original model.</w:t>
+      </w:r>
+    </w:p>
     <w:p>
       <w:pPr>
         <w:pStyle w:val="ListParagraph"/>
@@ -1810,22 +3085,251 @@
         </w:rPr>
         <w:t xml:space="preserve"> and Comparison</w:t>
       </w:r>
-      <w:r>
+    </w:p>
+    <w:p>
+      <w:r>
+        <w:t xml:space="preserve">In this section we would like to compare our results we got with the original results of the example, we have achieved a test accuracy of around </w:t>
+      </w:r>
+      <w:r>
+        <w:rPr>
+          <w:b/>
+          <w:bCs/>
+        </w:rPr>
+        <w:t>88%</w:t>
+      </w:r>
+      <w:r>
+        <w:t xml:space="preserve"> which was higher than the original test accuracy with more than </w:t>
+      </w:r>
+      <w:r>
+        <w:rPr>
+          <w:b/>
+          <w:bCs/>
+        </w:rPr>
+        <w:t>10%</w:t>
+      </w:r>
+      <w:r>
+        <w:t xml:space="preserve">. We also got a better loss values, we have decreased the loss to became </w:t>
+      </w:r>
+      <w:r>
+        <w:rPr>
+          <w:b/>
+          <w:bCs/>
+        </w:rPr>
+        <w:t xml:space="preserve">0.452 </w:t>
+      </w:r>
+      <w:r>
+        <w:t xml:space="preserve">instead of </w:t>
+      </w:r>
+      <w:r>
+        <w:t>0.70</w:t>
+      </w:r>
+      <w:r>
+        <w:t>3 in the test set.</w:t>
+      </w:r>
+    </w:p>
+    <w:p>
+      <w:r>
+        <w:t xml:space="preserve">In conclusion, we have tried some approaches hopefully to fine-tune our model to achieve better results, we are sure, even we got a better result, that we can find a better approach by introducing more tuning, we also have thought about some other approaches that we have not consider </w:t>
+      </w:r>
+      <w:r>
+        <w:t xml:space="preserve">that may </w:t>
+      </w:r>
+      <w:r>
+        <w:t>achieve better results without overfitting, such as</w:t>
+      </w:r>
+      <w:r>
+        <w:t xml:space="preserve"> increasing the architecture layers by</w:t>
+      </w:r>
+      <w:r>
+        <w:t xml:space="preserve"> increas</w:t>
+      </w:r>
+      <w:r>
+        <w:t>ing the</w:t>
+      </w:r>
+      <w:r>
+        <w:t xml:space="preserve"> number of convolution layers of the model, or tuning the </w:t>
+      </w:r>
+      <w:proofErr w:type="spellStart"/>
+      <w:r>
+        <w:t>maxpooling</w:t>
+      </w:r>
+      <w:proofErr w:type="spellEnd"/>
+      <w:r>
+        <w:t xml:space="preserve"> layers</w:t>
+      </w:r>
+      <w:r>
+        <w:t xml:space="preserve">, we can also try other activation functions, even </w:t>
+      </w:r>
+      <w:proofErr w:type="spellStart"/>
+      <w:r>
+        <w:rPr>
+          <w:b/>
+          <w:bCs/>
+        </w:rPr>
+        <w:t>relu</w:t>
+      </w:r>
+      <w:proofErr w:type="spellEnd"/>
+      <w:r>
+        <w:t xml:space="preserve"> has proved highest accuracy for most of similar problems</w:t>
+      </w:r>
+      <w:r>
+        <w:t>, we could also increase the kernel size trying 7*7 kernels or may be bigger.</w:t>
+      </w:r>
+      <w:r>
+        <w:br/>
+      </w:r>
+    </w:p>
+    <w:p>
+      <w:pPr>
+        <w:pStyle w:val="ListParagraph"/>
         <w:rPr>
           <w:b/>
           <w:bCs/>
           <w:sz w:val="28"/>
           <w:szCs w:val="28"/>
         </w:rPr>
-        <w:t>:</w:t>
-      </w:r>
+      </w:pPr>
     </w:p>
     <w:p>
-      <w:r>
-        <w:t xml:space="preserve">In this section we would like to compare our results we got with the original results of the example, we have achieved </w:t>
-      </w:r>
-      <w:bookmarkStart w:id="3" w:name="_GoBack"/>
-      <w:bookmarkEnd w:id="3"/>
+      <w:pPr>
+        <w:pStyle w:val="ListParagraph"/>
+        <w:numPr>
+          <w:ilvl w:val="0"/>
+          <w:numId w:val="4"/>
+        </w:numPr>
+        <w:rPr>
+          <w:b/>
+          <w:bCs/>
+          <w:sz w:val="28"/>
+          <w:szCs w:val="28"/>
+        </w:rPr>
+      </w:pPr>
+      <w:r>
+        <w:rPr>
+          <w:b/>
+          <w:bCs/>
+          <w:sz w:val="28"/>
+          <w:szCs w:val="28"/>
+        </w:rPr>
+        <w:t>References</w:t>
+      </w:r>
+    </w:p>
+    <w:p>
+      <w:pPr>
+        <w:pStyle w:val="ListParagraph"/>
+        <w:rPr>
+          <w:b/>
+          <w:bCs/>
+          <w:sz w:val="28"/>
+          <w:szCs w:val="28"/>
+        </w:rPr>
+      </w:pPr>
+    </w:p>
+    <w:p>
+      <w:pPr>
+        <w:pStyle w:val="ListParagraph"/>
+        <w:numPr>
+          <w:ilvl w:val="0"/>
+          <w:numId w:val="5"/>
+        </w:numPr>
+      </w:pPr>
+      <w:r>
+        <w:rPr>
+          <w:rFonts w:ascii="Arial" w:hAnsi="Arial" w:cs="Arial"/>
+          <w:sz w:val="20"/>
+          <w:szCs w:val="20"/>
+          <w:shd w:val="clear" w:color="auto" w:fill="FFFFFF"/>
+        </w:rPr>
+        <w:t xml:space="preserve">Deep learning </w:t>
+      </w:r>
+      <w:r>
+        <w:rPr>
+          <w:rFonts w:ascii="Arial" w:hAnsi="Arial" w:cs="Arial"/>
+          <w:sz w:val="20"/>
+          <w:szCs w:val="20"/>
+          <w:shd w:val="clear" w:color="auto" w:fill="FFFFFF"/>
+        </w:rPr>
+        <w:t>(Adaptive Computation and Machine Learning)</w:t>
+      </w:r>
+      <w:r>
+        <w:rPr>
+          <w:rFonts w:ascii="Arial" w:hAnsi="Arial" w:cs="Arial"/>
+          <w:sz w:val="20"/>
+          <w:szCs w:val="20"/>
+          <w:shd w:val="clear" w:color="auto" w:fill="FFFFFF"/>
+        </w:rPr>
+        <w:t xml:space="preserve"> for </w:t>
+      </w:r>
+      <w:r>
+        <w:rPr>
+          <w:rFonts w:ascii="Arial" w:hAnsi="Arial" w:cs="Arial"/>
+          <w:sz w:val="20"/>
+          <w:szCs w:val="20"/>
+          <w:shd w:val="clear" w:color="auto" w:fill="FFFFFF"/>
+        </w:rPr>
+        <w:t>Ian Goodfellow, </w:t>
+      </w:r>
+      <w:proofErr w:type="spellStart"/>
+      <w:r>
+        <w:rPr>
+          <w:rFonts w:ascii="Arial" w:hAnsi="Arial" w:cs="Arial"/>
+          <w:sz w:val="20"/>
+          <w:szCs w:val="20"/>
+          <w:shd w:val="clear" w:color="auto" w:fill="FFFFFF"/>
+        </w:rPr>
+        <w:t>Yoshua</w:t>
+      </w:r>
+      <w:proofErr w:type="spellEnd"/>
+      <w:r>
+        <w:rPr>
+          <w:rFonts w:ascii="Arial" w:hAnsi="Arial" w:cs="Arial"/>
+          <w:sz w:val="20"/>
+          <w:szCs w:val="20"/>
+          <w:shd w:val="clear" w:color="auto" w:fill="FFFFFF"/>
+        </w:rPr>
+        <w:t xml:space="preserve"> </w:t>
+      </w:r>
+      <w:proofErr w:type="spellStart"/>
+      <w:r>
+        <w:rPr>
+          <w:rFonts w:ascii="Arial" w:hAnsi="Arial" w:cs="Arial"/>
+          <w:sz w:val="20"/>
+          <w:szCs w:val="20"/>
+          <w:shd w:val="clear" w:color="auto" w:fill="FFFFFF"/>
+        </w:rPr>
+        <w:t>Bengio</w:t>
+      </w:r>
+      <w:proofErr w:type="spellEnd"/>
+      <w:r>
+        <w:rPr>
+          <w:rFonts w:ascii="Arial" w:hAnsi="Arial" w:cs="Arial"/>
+          <w:sz w:val="20"/>
+          <w:szCs w:val="20"/>
+          <w:shd w:val="clear" w:color="auto" w:fill="FFFFFF"/>
+        </w:rPr>
+        <w:t>, Aaron Courville</w:t>
+      </w:r>
+      <w:r>
+        <w:rPr>
+          <w:rFonts w:ascii="Arial" w:hAnsi="Arial" w:cs="Arial"/>
+          <w:sz w:val="20"/>
+          <w:szCs w:val="20"/>
+          <w:shd w:val="clear" w:color="auto" w:fill="FFFFFF"/>
+        </w:rPr>
+        <w:t>.</w:t>
+      </w:r>
+    </w:p>
+    <w:p>
+      <w:pPr>
+        <w:pStyle w:val="ListParagraph"/>
+        <w:numPr>
+          <w:ilvl w:val="0"/>
+          <w:numId w:val="5"/>
+        </w:numPr>
+      </w:pPr>
+      <w:r>
+        <w:t>https://machinelearningmastery.com/category/deep-learning/</w:t>
+      </w:r>
     </w:p>
     <w:sectPr>
       <w:pgSz w:w="12240" w:h="15840"/>
@@ -2218,6 +3722,119 @@
       </w:pPr>
     </w:lvl>
   </w:abstractNum>
+  <w:abstractNum w:abstractNumId="4" w15:restartNumberingAfterBreak="0">
+    <w:nsid w:val="78715A24"/>
+    <w:multiLevelType w:val="hybridMultilevel"/>
+    <w:tmpl w:val="5A24A444"/>
+    <w:lvl w:ilvl="0" w:tplc="C1DA7D9C">
+      <w:start w:val="2"/>
+      <w:numFmt w:val="bullet"/>
+      <w:lvlText w:val="-"/>
+      <w:lvlJc w:val="left"/>
+      <w:pPr>
+        <w:ind w:left="720" w:hanging="360"/>
+      </w:pPr>
+      <w:rPr>
+        <w:rFonts w:ascii="Calibri" w:eastAsiaTheme="minorHAnsi" w:hAnsi="Calibri" w:cs="Calibri" w:hint="default"/>
+      </w:rPr>
+    </w:lvl>
+    <w:lvl w:ilvl="1" w:tplc="04090003" w:tentative="1">
+      <w:start w:val="1"/>
+      <w:numFmt w:val="bullet"/>
+      <w:lvlText w:val="o"/>
+      <w:lvlJc w:val="left"/>
+      <w:pPr>
+        <w:ind w:left="1440" w:hanging="360"/>
+      </w:pPr>
+      <w:rPr>
+        <w:rFonts w:ascii="Courier New" w:hAnsi="Courier New" w:cs="Courier New" w:hint="default"/>
+      </w:rPr>
+    </w:lvl>
+    <w:lvl w:ilvl="2" w:tplc="04090005" w:tentative="1">
+      <w:start w:val="1"/>
+      <w:numFmt w:val="bullet"/>
+      <w:lvlText w:val=""/>
+      <w:lvlJc w:val="left"/>
+      <w:pPr>
+        <w:ind w:left="2160" w:hanging="360"/>
+      </w:pPr>
+      <w:rPr>
+        <w:rFonts w:ascii="Wingdings" w:hAnsi="Wingdings" w:hint="default"/>
+      </w:rPr>
+    </w:lvl>
+    <w:lvl w:ilvl="3" w:tplc="04090001" w:tentative="1">
+      <w:start w:val="1"/>
+      <w:numFmt w:val="bullet"/>
+      <w:lvlText w:val=""/>
+      <w:lvlJc w:val="left"/>
+      <w:pPr>
+        <w:ind w:left="2880" w:hanging="360"/>
+      </w:pPr>
+      <w:rPr>
+        <w:rFonts w:ascii="Symbol" w:hAnsi="Symbol" w:hint="default"/>
+      </w:rPr>
+    </w:lvl>
+    <w:lvl w:ilvl="4" w:tplc="04090003" w:tentative="1">
+      <w:start w:val="1"/>
+      <w:numFmt w:val="bullet"/>
+      <w:lvlText w:val="o"/>
+      <w:lvlJc w:val="left"/>
+      <w:pPr>
+        <w:ind w:left="3600" w:hanging="360"/>
+      </w:pPr>
+      <w:rPr>
+        <w:rFonts w:ascii="Courier New" w:hAnsi="Courier New" w:cs="Courier New" w:hint="default"/>
+      </w:rPr>
+    </w:lvl>
+    <w:lvl w:ilvl="5" w:tplc="04090005" w:tentative="1">
+      <w:start w:val="1"/>
+      <w:numFmt w:val="bullet"/>
+      <w:lvlText w:val=""/>
+      <w:lvlJc w:val="left"/>
+      <w:pPr>
+        <w:ind w:left="4320" w:hanging="360"/>
+      </w:pPr>
+      <w:rPr>
+        <w:rFonts w:ascii="Wingdings" w:hAnsi="Wingdings" w:hint="default"/>
+      </w:rPr>
+    </w:lvl>
+    <w:lvl w:ilvl="6" w:tplc="04090001" w:tentative="1">
+      <w:start w:val="1"/>
+      <w:numFmt w:val="bullet"/>
+      <w:lvlText w:val=""/>
+      <w:lvlJc w:val="left"/>
+      <w:pPr>
+        <w:ind w:left="5040" w:hanging="360"/>
+      </w:pPr>
+      <w:rPr>
+        <w:rFonts w:ascii="Symbol" w:hAnsi="Symbol" w:hint="default"/>
+      </w:rPr>
+    </w:lvl>
+    <w:lvl w:ilvl="7" w:tplc="04090003" w:tentative="1">
+      <w:start w:val="1"/>
+      <w:numFmt w:val="bullet"/>
+      <w:lvlText w:val="o"/>
+      <w:lvlJc w:val="left"/>
+      <w:pPr>
+        <w:ind w:left="5760" w:hanging="360"/>
+      </w:pPr>
+      <w:rPr>
+        <w:rFonts w:ascii="Courier New" w:hAnsi="Courier New" w:cs="Courier New" w:hint="default"/>
+      </w:rPr>
+    </w:lvl>
+    <w:lvl w:ilvl="8" w:tplc="04090005" w:tentative="1">
+      <w:start w:val="1"/>
+      <w:numFmt w:val="bullet"/>
+      <w:lvlText w:val=""/>
+      <w:lvlJc w:val="left"/>
+      <w:pPr>
+        <w:ind w:left="6480" w:hanging="360"/>
+      </w:pPr>
+      <w:rPr>
+        <w:rFonts w:ascii="Wingdings" w:hAnsi="Wingdings" w:hint="default"/>
+      </w:rPr>
+    </w:lvl>
+  </w:abstractNum>
   <w:num w:numId="1">
     <w:abstractNumId w:val="3"/>
   </w:num>
@@ -2229,6 +3846,9 @@
   </w:num>
   <w:num w:numId="4">
     <w:abstractNumId w:val="0"/>
+  </w:num>
+  <w:num w:numId="5">
+    <w:abstractNumId w:val="4"/>
   </w:num>
 </w:numbering>
 </file>
@@ -2632,6 +4252,25 @@
     <w:qFormat/>
     <w:rsid w:val="00A270CA"/>
   </w:style>
+  <w:style w:type="paragraph" w:styleId="Heading2">
+    <w:name w:val="heading 2"/>
+    <w:basedOn w:val="Normal"/>
+    <w:link w:val="Heading2Char"/>
+    <w:uiPriority w:val="9"/>
+    <w:qFormat/>
+    <w:rsid w:val="00D5517C"/>
+    <w:pPr>
+      <w:spacing w:before="100" w:beforeAutospacing="1" w:after="100" w:afterAutospacing="1" w:line="240" w:lineRule="auto"/>
+      <w:outlineLvl w:val="1"/>
+    </w:pPr>
+    <w:rPr>
+      <w:rFonts w:ascii="Times New Roman" w:eastAsia="Times New Roman" w:hAnsi="Times New Roman" w:cs="Times New Roman"/>
+      <w:b/>
+      <w:bCs/>
+      <w:sz w:val="36"/>
+      <w:szCs w:val="36"/>
+    </w:rPr>
+  </w:style>
   <w:style w:type="character" w:default="1" w:styleId="DefaultParagraphFont">
     <w:name w:val="Default Paragraph Font"/>
     <w:uiPriority w:val="1"/>
@@ -2729,6 +4368,32 @@
     <w:rPr>
       <w:i/>
       <w:iCs/>
+    </w:rPr>
+  </w:style>
+  <w:style w:type="character" w:styleId="Hyperlink">
+    <w:name w:val="Hyperlink"/>
+    <w:basedOn w:val="DefaultParagraphFont"/>
+    <w:uiPriority w:val="99"/>
+    <w:semiHidden/>
+    <w:unhideWhenUsed/>
+    <w:rsid w:val="00D5517C"/>
+    <w:rPr>
+      <w:color w:val="0000FF"/>
+      <w:u w:val="single"/>
+    </w:rPr>
+  </w:style>
+  <w:style w:type="character" w:customStyle="1" w:styleId="Heading2Char">
+    <w:name w:val="Heading 2 Char"/>
+    <w:basedOn w:val="DefaultParagraphFont"/>
+    <w:link w:val="Heading2"/>
+    <w:uiPriority w:val="9"/>
+    <w:rsid w:val="00D5517C"/>
+    <w:rPr>
+      <w:rFonts w:ascii="Times New Roman" w:eastAsia="Times New Roman" w:hAnsi="Times New Roman" w:cs="Times New Roman"/>
+      <w:b/>
+      <w:bCs/>
+      <w:sz w:val="36"/>
+      <w:szCs w:val="36"/>
     </w:rPr>
   </w:style>
 </w:styles>

</xml_diff>

<commit_message>
report & model almost done, remain the result of original model 75 epoch
</commit_message>
<xml_diff>
--- a/Assignment 2/report.docx
+++ b/Assignment 2/report.docx
@@ -1754,30 +1754,61 @@
             <w:tcW w:w="5580" w:type="dxa"/>
           </w:tcPr>
           <w:p>
-            <w:r>
-              <w:t>15% dropout with regularization L2</w:t>
-            </w:r>
-            <w:r>
-              <w:t xml:space="preserve">, </w:t>
+            <w:pPr>
+              <w:rPr>
+                <w:b/>
+                <w:bCs/>
+              </w:rPr>
+            </w:pPr>
+            <w:r>
+              <w:rPr>
+                <w:b/>
+                <w:bCs/>
+              </w:rPr>
+              <w:t xml:space="preserve">15% dropout with regularization L2, </w:t>
             </w:r>
             <w:proofErr w:type="gramStart"/>
             <w:r>
+              <w:rPr>
+                <w:b/>
+                <w:bCs/>
+              </w:rPr>
               <w:t>( only</w:t>
             </w:r>
             <w:proofErr w:type="gramEnd"/>
             <w:r>
+              <w:rPr>
+                <w:b/>
+                <w:bCs/>
+              </w:rPr>
               <w:t xml:space="preserve"> </w:t>
             </w:r>
             <w:r>
+              <w:rPr>
+                <w:b/>
+                <w:bCs/>
+              </w:rPr>
               <w:t>7</w:t>
             </w:r>
             <w:r>
+              <w:rPr>
+                <w:b/>
+                <w:bCs/>
+              </w:rPr>
               <w:t>5 epoch</w:t>
             </w:r>
             <w:r>
+              <w:rPr>
+                <w:b/>
+                <w:bCs/>
+              </w:rPr>
               <w:t>s</w:t>
             </w:r>
             <w:r>
+              <w:rPr>
+                <w:b/>
+                <w:bCs/>
+              </w:rPr>
               <w:t>)</w:t>
             </w:r>
           </w:p>
@@ -1836,7 +1867,7 @@
               <w:t>0.4</w:t>
             </w:r>
             <w:r>
-              <w:t>8</w:t>
+              <w:t>7</w:t>
             </w:r>
             <w:r>
               <w:t>1</w:t>
@@ -2231,7 +2262,23 @@
         <w:t xml:space="preserve"> training the model before reaching an overfitting state</w:t>
       </w:r>
       <w:r>
-        <w:t xml:space="preserve"> as early stopping techniques, stopping the model a</w:t>
+        <w:t xml:space="preserve"> </w:t>
+      </w:r>
+      <w:r>
+        <w:t>using</w:t>
+      </w:r>
+      <w:r>
+        <w:t xml:space="preserve"> </w:t>
+      </w:r>
+      <w:r>
+        <w:rPr>
+          <w:b/>
+          <w:bCs/>
+        </w:rPr>
+        <w:t>early stopping</w:t>
+      </w:r>
+      <w:r>
+        <w:t xml:space="preserve"> techniques, stopping the model a</w:t>
       </w:r>
       <w:r>
         <w:t>fter</w:t>
@@ -2602,8 +2649,6 @@
       <w:r>
         <w:t>.</w:t>
       </w:r>
-      <w:bookmarkStart w:id="3" w:name="_GoBack"/>
-      <w:bookmarkEnd w:id="3"/>
       <w:r>
         <w:t xml:space="preserve"> </w:t>
       </w:r>
@@ -2691,9 +2736,22 @@
         <w:t>we trained our model using data augmentation under ADAM optimizer</w:t>
       </w:r>
       <w:r>
-        <w:t>, table 2 contains the final results compared with the original model results.</w:t>
+        <w:t xml:space="preserve">, table 2 contains the final results </w:t>
+      </w:r>
+      <w:r>
+        <w:t xml:space="preserve">of our chosen parameters </w:t>
+      </w:r>
+      <w:r>
+        <w:t>compared</w:t>
+      </w:r>
+      <w:r>
+        <w:t xml:space="preserve"> against</w:t>
+      </w:r>
+      <w:r>
+        <w:t xml:space="preserve"> the original model results.</w:t>
       </w:r>
     </w:p>
+    <w:p/>
     <w:tbl>
       <w:tblPr>
         <w:tblStyle w:val="TableGrid"/>
@@ -2818,23 +2876,13 @@
           </w:tcPr>
           <w:p>
             <w:r>
-              <w:t xml:space="preserve">Original model </w:t>
-            </w:r>
-            <w:proofErr w:type="gramStart"/>
-            <w:r>
-              <w:t>( No</w:t>
-            </w:r>
-            <w:proofErr w:type="gramEnd"/>
-            <w:r>
-              <w:t xml:space="preserve"> regularization,3*3 kernel,  </w:t>
-            </w:r>
-            <w:proofErr w:type="spellStart"/>
-            <w:r>
-              <w:t>num_filters</w:t>
-            </w:r>
-            <w:proofErr w:type="spellEnd"/>
-            <w:r>
-              <w:t xml:space="preserve"> = 32)</w:t>
+              <w:t xml:space="preserve">Original model (No regularization,3*3 kernel, </w:t>
+            </w:r>
+            <w:r>
+              <w:t>num.</w:t>
+            </w:r>
+            <w:r>
+              <w:t xml:space="preserve"> filters = 32)</w:t>
             </w:r>
           </w:p>
         </w:tc>
@@ -2842,47 +2890,25 @@
           <w:tcPr>
             <w:tcW w:w="1080" w:type="dxa"/>
           </w:tcPr>
-          <w:p>
-            <w:r>
-              <w:t>0.79772</w:t>
-            </w:r>
-          </w:p>
+          <w:p/>
         </w:tc>
         <w:tc>
           <w:tcPr>
             <w:tcW w:w="1080" w:type="dxa"/>
           </w:tcPr>
-          <w:p>
-            <w:r>
-              <w:t>0.7779</w:t>
-            </w:r>
-          </w:p>
+          <w:p/>
         </w:tc>
         <w:tc>
           <w:tcPr>
             <w:tcW w:w="810" w:type="dxa"/>
           </w:tcPr>
-          <w:p>
-            <w:r>
-              <w:t>0.63</w:t>
-            </w:r>
-            <w:r>
-              <w:t>7</w:t>
-            </w:r>
-          </w:p>
+          <w:p/>
         </w:tc>
         <w:tc>
           <w:tcPr>
             <w:tcW w:w="810" w:type="dxa"/>
           </w:tcPr>
-          <w:p>
-            <w:r>
-              <w:t>0.70</w:t>
-            </w:r>
-            <w:r>
-              <w:t>3</w:t>
-            </w:r>
-          </w:p>
+          <w:p/>
         </w:tc>
       </w:tr>
       <w:tr>
@@ -2892,7 +2918,6 @@
           </w:tcPr>
           <w:p>
             <w:r>
-              <w:lastRenderedPageBreak/>
               <w:t>b</w:t>
             </w:r>
           </w:p>
@@ -2900,6 +2925,16 @@
         <w:tc>
           <w:tcPr>
             <w:tcW w:w="6030" w:type="dxa"/>
+          </w:tcPr>
+          <w:p>
+            <w:r>
+              <w:t>15% dropout with regularization L2, kernel (5*5)</w:t>
+            </w:r>
+          </w:p>
+        </w:tc>
+        <w:tc>
+          <w:tcPr>
+            <w:tcW w:w="1080" w:type="dxa"/>
           </w:tcPr>
           <w:p>
             <w:pPr>
@@ -2913,13 +2948,23 @@
                 <w:b/>
                 <w:bCs/>
               </w:rPr>
-              <w:t>15% dropout with regularization L2, kernel (5*5)</w:t>
+              <w:t>0.97524</w:t>
             </w:r>
           </w:p>
         </w:tc>
         <w:tc>
           <w:tcPr>
             <w:tcW w:w="1080" w:type="dxa"/>
+          </w:tcPr>
+          <w:p>
+            <w:r>
+              <w:t>0.8803</w:t>
+            </w:r>
+          </w:p>
+        </w:tc>
+        <w:tc>
+          <w:tcPr>
+            <w:tcW w:w="810" w:type="dxa"/>
           </w:tcPr>
           <w:p>
             <w:pPr>
@@ -2933,13 +2978,35 @@
                 <w:b/>
                 <w:bCs/>
               </w:rPr>
-              <w:t>0.97524</w:t>
-            </w:r>
-          </w:p>
-        </w:tc>
-        <w:tc>
-          <w:tcPr>
-            <w:tcW w:w="1080" w:type="dxa"/>
+              <w:t>0.162</w:t>
+            </w:r>
+          </w:p>
+        </w:tc>
+        <w:tc>
+          <w:tcPr>
+            <w:tcW w:w="810" w:type="dxa"/>
+          </w:tcPr>
+          <w:p>
+            <w:r>
+              <w:t>0.452</w:t>
+            </w:r>
+          </w:p>
+        </w:tc>
+      </w:tr>
+      <w:tr>
+        <w:tc>
+          <w:tcPr>
+            <w:tcW w:w="360" w:type="dxa"/>
+          </w:tcPr>
+          <w:p>
+            <w:r>
+              <w:t>c</w:t>
+            </w:r>
+          </w:p>
+        </w:tc>
+        <w:tc>
+          <w:tcPr>
+            <w:tcW w:w="6030" w:type="dxa"/>
           </w:tcPr>
           <w:p>
             <w:pPr>
@@ -2953,13 +3020,13 @@
                 <w:b/>
                 <w:bCs/>
               </w:rPr>
-              <w:t>0.8803</w:t>
-            </w:r>
-          </w:p>
-        </w:tc>
-        <w:tc>
-          <w:tcPr>
-            <w:tcW w:w="810" w:type="dxa"/>
+              <w:t>Our model (higher dropout, L2 Regularization, kernel (5*5)</w:t>
+            </w:r>
+          </w:p>
+        </w:tc>
+        <w:tc>
+          <w:tcPr>
+            <w:tcW w:w="1080" w:type="dxa"/>
           </w:tcPr>
           <w:p>
             <w:pPr>
@@ -2969,17 +3036,13 @@
               </w:rPr>
             </w:pPr>
             <w:r>
-              <w:rPr>
-                <w:b/>
-                <w:bCs/>
-              </w:rPr>
-              <w:t>0.162</w:t>
-            </w:r>
-          </w:p>
-        </w:tc>
-        <w:tc>
-          <w:tcPr>
-            <w:tcW w:w="810" w:type="dxa"/>
+              <w:t>0.96072</w:t>
+            </w:r>
+          </w:p>
+        </w:tc>
+        <w:tc>
+          <w:tcPr>
+            <w:tcW w:w="1080" w:type="dxa"/>
           </w:tcPr>
           <w:p>
             <w:pPr>
@@ -2993,7 +3056,50 @@
                 <w:b/>
                 <w:bCs/>
               </w:rPr>
-              <w:t>0.452</w:t>
+              <w:t>0.8819</w:t>
+            </w:r>
+          </w:p>
+        </w:tc>
+        <w:tc>
+          <w:tcPr>
+            <w:tcW w:w="810" w:type="dxa"/>
+          </w:tcPr>
+          <w:p>
+            <w:pPr>
+              <w:rPr>
+                <w:b/>
+                <w:bCs/>
+              </w:rPr>
+            </w:pPr>
+            <w:r>
+              <w:t>0.21</w:t>
+            </w:r>
+          </w:p>
+        </w:tc>
+        <w:tc>
+          <w:tcPr>
+            <w:tcW w:w="810" w:type="dxa"/>
+          </w:tcPr>
+          <w:p>
+            <w:pPr>
+              <w:rPr>
+                <w:b/>
+                <w:bCs/>
+              </w:rPr>
+            </w:pPr>
+            <w:r>
+              <w:rPr>
+                <w:b/>
+                <w:bCs/>
+              </w:rPr>
+              <w:t>0.43</w:t>
+            </w:r>
+            <w:r>
+              <w:rPr>
+                <w:b/>
+                <w:bCs/>
+              </w:rPr>
+              <w:t>8</w:t>
             </w:r>
           </w:p>
         </w:tc>
@@ -3030,27 +3136,297 @@
         </w:rPr>
         <w:t xml:space="preserve"> shows the </w:t>
       </w:r>
-      <w:proofErr w:type="gramStart"/>
-      <w:r>
-        <w:rPr>
-          <w:i/>
-          <w:iCs/>
-          <w:color w:val="44546A" w:themeColor="text2"/>
-          <w:sz w:val="18"/>
-          <w:szCs w:val="18"/>
-        </w:rPr>
-        <w:t>final results</w:t>
-      </w:r>
-      <w:proofErr w:type="gramEnd"/>
-      <w:r>
-        <w:rPr>
-          <w:i/>
-          <w:iCs/>
-          <w:color w:val="44546A" w:themeColor="text2"/>
-          <w:sz w:val="18"/>
-          <w:szCs w:val="18"/>
-        </w:rPr>
-        <w:t xml:space="preserve"> of our model against the original model.</w:t>
+      <w:r>
+        <w:rPr>
+          <w:i/>
+          <w:iCs/>
+          <w:color w:val="44546A" w:themeColor="text2"/>
+          <w:sz w:val="18"/>
+          <w:szCs w:val="18"/>
+        </w:rPr>
+        <w:t>results</w:t>
+      </w:r>
+      <w:r>
+        <w:rPr>
+          <w:i/>
+          <w:iCs/>
+          <w:color w:val="44546A" w:themeColor="text2"/>
+          <w:sz w:val="18"/>
+          <w:szCs w:val="18"/>
+        </w:rPr>
+        <w:t xml:space="preserve"> of </w:t>
+      </w:r>
+      <w:r>
+        <w:rPr>
+          <w:i/>
+          <w:iCs/>
+          <w:color w:val="44546A" w:themeColor="text2"/>
+          <w:sz w:val="18"/>
+          <w:szCs w:val="18"/>
+        </w:rPr>
+        <w:t>the original</w:t>
+      </w:r>
+      <w:r>
+        <w:rPr>
+          <w:i/>
+          <w:iCs/>
+          <w:color w:val="44546A" w:themeColor="text2"/>
+          <w:sz w:val="18"/>
+          <w:szCs w:val="18"/>
+        </w:rPr>
+        <w:t xml:space="preserve"> model</w:t>
+      </w:r>
+      <w:r>
+        <w:rPr>
+          <w:i/>
+          <w:iCs/>
+          <w:color w:val="44546A" w:themeColor="text2"/>
+          <w:sz w:val="18"/>
+          <w:szCs w:val="18"/>
+        </w:rPr>
+        <w:t xml:space="preserve"> at (a)</w:t>
+      </w:r>
+      <w:r>
+        <w:rPr>
+          <w:i/>
+          <w:iCs/>
+          <w:color w:val="44546A" w:themeColor="text2"/>
+          <w:sz w:val="18"/>
+          <w:szCs w:val="18"/>
+        </w:rPr>
+        <w:t>,</w:t>
+      </w:r>
+      <w:r>
+        <w:rPr>
+          <w:i/>
+          <w:iCs/>
+          <w:color w:val="44546A" w:themeColor="text2"/>
+          <w:sz w:val="18"/>
+          <w:szCs w:val="18"/>
+        </w:rPr>
+        <w:t xml:space="preserve"> (</w:t>
+      </w:r>
+      <w:r>
+        <w:rPr>
+          <w:i/>
+          <w:iCs/>
+          <w:color w:val="44546A" w:themeColor="text2"/>
+          <w:sz w:val="18"/>
+          <w:szCs w:val="18"/>
+        </w:rPr>
+        <w:t>b</w:t>
+      </w:r>
+      <w:r>
+        <w:rPr>
+          <w:i/>
+          <w:iCs/>
+          <w:color w:val="44546A" w:themeColor="text2"/>
+          <w:sz w:val="18"/>
+          <w:szCs w:val="18"/>
+        </w:rPr>
+        <w:t>)</w:t>
+      </w:r>
+      <w:r>
+        <w:rPr>
+          <w:i/>
+          <w:iCs/>
+          <w:color w:val="44546A" w:themeColor="text2"/>
+          <w:sz w:val="18"/>
+          <w:szCs w:val="18"/>
+        </w:rPr>
+        <w:t xml:space="preserve"> </w:t>
+      </w:r>
+      <w:r>
+        <w:rPr>
+          <w:i/>
+          <w:iCs/>
+          <w:color w:val="44546A" w:themeColor="text2"/>
+          <w:sz w:val="18"/>
+          <w:szCs w:val="18"/>
+        </w:rPr>
+        <w:t xml:space="preserve">shows a model </w:t>
+      </w:r>
+      <w:r>
+        <w:rPr>
+          <w:i/>
+          <w:iCs/>
+          <w:color w:val="44546A" w:themeColor="text2"/>
+          <w:sz w:val="18"/>
+          <w:szCs w:val="18"/>
+        </w:rPr>
+        <w:t>with 15% dropout for the 1</w:t>
+      </w:r>
+      <w:r>
+        <w:rPr>
+          <w:i/>
+          <w:iCs/>
+          <w:color w:val="44546A" w:themeColor="text2"/>
+          <w:sz w:val="18"/>
+          <w:szCs w:val="18"/>
+          <w:vertAlign w:val="superscript"/>
+        </w:rPr>
+        <w:t>st</w:t>
+      </w:r>
+      <w:r>
+        <w:rPr>
+          <w:i/>
+          <w:iCs/>
+          <w:color w:val="44546A" w:themeColor="text2"/>
+          <w:sz w:val="18"/>
+          <w:szCs w:val="18"/>
+        </w:rPr>
+        <w:t xml:space="preserve"> conv. Layer and dropout of 35% for dropout_3</w:t>
+      </w:r>
+      <w:r>
+        <w:rPr>
+          <w:i/>
+          <w:iCs/>
+          <w:color w:val="44546A" w:themeColor="text2"/>
+          <w:sz w:val="18"/>
+          <w:szCs w:val="18"/>
+        </w:rPr>
+        <w:t xml:space="preserve">, </w:t>
+      </w:r>
+      <w:r>
+        <w:rPr>
+          <w:i/>
+          <w:iCs/>
+          <w:color w:val="44546A" w:themeColor="text2"/>
+          <w:sz w:val="18"/>
+          <w:szCs w:val="18"/>
+        </w:rPr>
+        <w:t xml:space="preserve">against </w:t>
+      </w:r>
+      <w:r>
+        <w:rPr>
+          <w:i/>
+          <w:iCs/>
+          <w:color w:val="44546A" w:themeColor="text2"/>
+          <w:sz w:val="18"/>
+          <w:szCs w:val="18"/>
+        </w:rPr>
+        <w:t>our final</w:t>
+      </w:r>
+      <w:r>
+        <w:rPr>
+          <w:i/>
+          <w:iCs/>
+          <w:color w:val="44546A" w:themeColor="text2"/>
+          <w:sz w:val="18"/>
+          <w:szCs w:val="18"/>
+        </w:rPr>
+        <w:t xml:space="preserve"> model</w:t>
+      </w:r>
+      <w:r>
+        <w:rPr>
+          <w:i/>
+          <w:iCs/>
+          <w:color w:val="44546A" w:themeColor="text2"/>
+          <w:sz w:val="18"/>
+          <w:szCs w:val="18"/>
+        </w:rPr>
+        <w:t xml:space="preserve"> (</w:t>
+      </w:r>
+      <w:r>
+        <w:rPr>
+          <w:i/>
+          <w:iCs/>
+          <w:color w:val="44546A" w:themeColor="text2"/>
+          <w:sz w:val="18"/>
+          <w:szCs w:val="18"/>
+        </w:rPr>
+        <w:t>c</w:t>
+      </w:r>
+      <w:r>
+        <w:rPr>
+          <w:i/>
+          <w:iCs/>
+          <w:color w:val="44546A" w:themeColor="text2"/>
+          <w:sz w:val="18"/>
+          <w:szCs w:val="18"/>
+        </w:rPr>
+        <w:t>)</w:t>
+      </w:r>
+      <w:r>
+        <w:rPr>
+          <w:i/>
+          <w:iCs/>
+          <w:color w:val="44546A" w:themeColor="text2"/>
+          <w:sz w:val="18"/>
+          <w:szCs w:val="18"/>
+        </w:rPr>
+        <w:t xml:space="preserve"> with 2</w:t>
+      </w:r>
+      <w:r>
+        <w:rPr>
+          <w:i/>
+          <w:iCs/>
+          <w:color w:val="44546A" w:themeColor="text2"/>
+          <w:sz w:val="18"/>
+          <w:szCs w:val="18"/>
+        </w:rPr>
+        <w:t>5% dropout for the 1</w:t>
+      </w:r>
+      <w:r>
+        <w:rPr>
+          <w:i/>
+          <w:iCs/>
+          <w:color w:val="44546A" w:themeColor="text2"/>
+          <w:sz w:val="18"/>
+          <w:szCs w:val="18"/>
+          <w:vertAlign w:val="superscript"/>
+        </w:rPr>
+        <w:t>st</w:t>
+      </w:r>
+      <w:r>
+        <w:rPr>
+          <w:i/>
+          <w:iCs/>
+          <w:color w:val="44546A" w:themeColor="text2"/>
+          <w:sz w:val="18"/>
+          <w:szCs w:val="18"/>
+        </w:rPr>
+        <w:t xml:space="preserve"> conv. Layer and dropout of 35% for dropout_</w:t>
+      </w:r>
+      <w:r>
+        <w:rPr>
+          <w:i/>
+          <w:iCs/>
+          <w:color w:val="44546A" w:themeColor="text2"/>
+          <w:sz w:val="18"/>
+          <w:szCs w:val="18"/>
+        </w:rPr>
+        <w:t>2</w:t>
+      </w:r>
+      <w:r>
+        <w:rPr>
+          <w:i/>
+          <w:iCs/>
+          <w:color w:val="44546A" w:themeColor="text2"/>
+          <w:sz w:val="18"/>
+          <w:szCs w:val="18"/>
+        </w:rPr>
+        <w:t>,</w:t>
+      </w:r>
+      <w:r>
+        <w:rPr>
+          <w:i/>
+          <w:iCs/>
+          <w:color w:val="44546A" w:themeColor="text2"/>
+          <w:sz w:val="18"/>
+          <w:szCs w:val="18"/>
+        </w:rPr>
+        <w:t xml:space="preserve"> and 50% dropout for dropout_3</w:t>
+      </w:r>
+      <w:r>
+        <w:rPr>
+          <w:i/>
+          <w:iCs/>
+          <w:color w:val="44546A" w:themeColor="text2"/>
+          <w:sz w:val="18"/>
+          <w:szCs w:val="18"/>
+        </w:rPr>
+        <w:t>.</w:t>
       </w:r>
     </w:p>
     <w:p>
@@ -3085,10 +3461,57 @@
         </w:rPr>
         <w:t xml:space="preserve"> and Comparison</w:t>
       </w:r>
+      <w:r>
+        <w:rPr>
+          <w:b/>
+          <w:bCs/>
+          <w:sz w:val="28"/>
+          <w:szCs w:val="28"/>
+        </w:rPr>
+        <w:t>s</w:t>
+      </w:r>
     </w:p>
     <w:p>
       <w:r>
-        <w:t xml:space="preserve">In this section we would like to compare our results we got with the original results of the example, we have achieved a test accuracy of around </w:t>
+        <w:t>In this section we would like to compare our results we got with the original results of the example</w:t>
+      </w:r>
+      <w:r>
+        <w:t xml:space="preserve"> for 75 epochs. </w:t>
+      </w:r>
+      <w:r>
+        <w:t xml:space="preserve">we want </w:t>
+      </w:r>
+      <w:r>
+        <w:t xml:space="preserve">first </w:t>
+      </w:r>
+      <w:r>
+        <w:t xml:space="preserve">to </w:t>
+      </w:r>
+      <w:r>
+        <w:t xml:space="preserve">highly enlighten the success of increasing the dropout by showing the difference between the model (b) and model (c) in table 2, </w:t>
+      </w:r>
+      <w:r>
+        <w:t>the test accuracy was already better, and</w:t>
+      </w:r>
+      <w:r>
+        <w:t xml:space="preserve"> </w:t>
+      </w:r>
+      <w:r>
+        <w:t xml:space="preserve">the difference between </w:t>
+      </w:r>
+      <w:r>
+        <w:t>train and test accuracy is around 8% in the final model instead of 9.5% in (b) model, and also we have achieved a better loss value and the difference between train and test loss was less.</w:t>
+      </w:r>
+    </w:p>
+    <w:p>
+      <w:r>
+        <w:t xml:space="preserve">Finally, </w:t>
+      </w:r>
+      <w:r>
+        <w:t xml:space="preserve">comparing our final model with the original one, </w:t>
+      </w:r>
+      <w:r>
+        <w:t xml:space="preserve">we have achieved a test accuracy of around </w:t>
       </w:r>
       <w:r>
         <w:rPr>
@@ -3105,31 +3528,63 @@
           <w:b/>
           <w:bCs/>
         </w:rPr>
-        <w:t>10%</w:t>
-      </w:r>
-      <w:r>
-        <w:t xml:space="preserve">. We also got a better loss values, we have decreased the loss to became </w:t>
+        <w:t>…</w:t>
       </w:r>
       <w:r>
         <w:rPr>
           <w:b/>
           <w:bCs/>
         </w:rPr>
-        <w:t xml:space="preserve">0.452 </w:t>
+        <w:t>%</w:t>
+      </w:r>
+      <w:r>
+        <w:t xml:space="preserve">. We also got a better loss values, we have decreased the loss to became </w:t>
+      </w:r>
+      <w:r>
+        <w:rPr>
+          <w:b/>
+          <w:bCs/>
+        </w:rPr>
+        <w:t>0.4</w:t>
+      </w:r>
+      <w:r>
+        <w:rPr>
+          <w:b/>
+          <w:bCs/>
+        </w:rPr>
+        <w:t>38</w:t>
+      </w:r>
+      <w:r>
+        <w:rPr>
+          <w:b/>
+          <w:bCs/>
+        </w:rPr>
+        <w:t xml:space="preserve"> </w:t>
       </w:r>
       <w:r>
         <w:t xml:space="preserve">instead of </w:t>
       </w:r>
       <w:r>
-        <w:t>0.70</w:t>
-      </w:r>
-      <w:r>
-        <w:t>3 in the test set.</w:t>
+        <w:t>0</w:t>
+      </w:r>
+      <w:proofErr w:type="gramStart"/>
+      <w:r>
+        <w:t>…..</w:t>
+      </w:r>
+      <w:proofErr w:type="gramEnd"/>
+      <w:r>
+        <w:t xml:space="preserve"> in the test set.</w:t>
       </w:r>
     </w:p>
     <w:p>
       <w:r>
-        <w:t xml:space="preserve">In conclusion, we have tried some approaches hopefully to fine-tune our model to achieve better results, we are sure, even we got a better result, that we can find a better approach by introducing more tuning, we also have thought about some other approaches that we have not consider </w:t>
+        <w:t>In conclusion, we have tried some approaches hopefully to fine-tune our model to achieve better results, we are sure, even we got a better result</w:t>
+      </w:r>
+      <w:r>
+        <w:t xml:space="preserve"> than the original</w:t>
+      </w:r>
+      <w:r>
+        <w:t xml:space="preserve">, that we can find a better approach by introducing more tuning, we also have thought about some other approaches that we have not consider </w:t>
       </w:r>
       <w:r>
         <w:t xml:space="preserve">that may </w:t>
@@ -3173,7 +3628,21 @@
         <w:t xml:space="preserve"> has proved highest accuracy for most of similar problems</w:t>
       </w:r>
       <w:r>
-        <w:t>, we could also increase the kernel size trying 7*7 kernels or may be bigger.</w:t>
+        <w:t>,</w:t>
+      </w:r>
+      <w:r>
+        <w:t xml:space="preserve"> or</w:t>
+      </w:r>
+      <w:r>
+        <w:t xml:space="preserve"> we could also increase the kernel size trying 7*7 kernels or may be bigge</w:t>
+      </w:r>
+      <w:r>
+        <w:t>r, all these approaches are valid and may achieve higher performance</w:t>
+      </w:r>
+      <w:bookmarkStart w:id="3" w:name="_GoBack"/>
+      <w:bookmarkEnd w:id="3"/>
+      <w:r>
+        <w:t>.</w:t>
       </w:r>
       <w:r>
         <w:br/>

</xml_diff>

<commit_message>
final results with final report to be submitted
</commit_message>
<xml_diff>
--- a/Assignment 2/report.docx
+++ b/Assignment 2/report.docx
@@ -53,7 +53,13 @@
           <w:szCs w:val="24"/>
         </w:rPr>
         <w:tab/>
-        <w:t>2</w:t>
+      </w:r>
+      <w:r>
+        <w:rPr>
+          <w:sz w:val="24"/>
+          <w:szCs w:val="24"/>
+        </w:rPr>
+        <w:t>3</w:t>
       </w:r>
       <w:r>
         <w:rPr>
@@ -61,7 +67,7 @@
           <w:szCs w:val="24"/>
           <w:vertAlign w:val="superscript"/>
         </w:rPr>
-        <w:t>th</w:t>
+        <w:t>rd</w:t>
       </w:r>
       <w:r>
         <w:rPr>
@@ -216,6 +222,7 @@
     </w:p>
     <w:p>
       <w:pPr>
+        <w:jc w:val="both"/>
         <w:rPr>
           <w:sz w:val="24"/>
           <w:szCs w:val="24"/>
@@ -364,6 +371,7 @@
     </w:p>
     <w:p>
       <w:pPr>
+        <w:jc w:val="both"/>
         <w:rPr>
           <w:sz w:val="24"/>
           <w:szCs w:val="24"/>
@@ -404,7 +412,44 @@
           <w:sz w:val="24"/>
           <w:szCs w:val="24"/>
         </w:rPr>
-        <w:t xml:space="preserve">and our experiments we have made, first we introduce </w:t>
+        <w:t>and our experiments we have made</w:t>
+      </w:r>
+      <w:r>
+        <w:rPr>
+          <w:sz w:val="24"/>
+          <w:szCs w:val="24"/>
+        </w:rPr>
+        <w:t>.</w:t>
+      </w:r>
+      <w:r>
+        <w:rPr>
+          <w:sz w:val="24"/>
+          <w:szCs w:val="24"/>
+        </w:rPr>
+        <w:t xml:space="preserve"> </w:t>
+      </w:r>
+      <w:proofErr w:type="gramStart"/>
+      <w:r>
+        <w:rPr>
+          <w:sz w:val="24"/>
+          <w:szCs w:val="24"/>
+        </w:rPr>
+        <w:t>F</w:t>
+      </w:r>
+      <w:r>
+        <w:rPr>
+          <w:sz w:val="24"/>
+          <w:szCs w:val="24"/>
+        </w:rPr>
+        <w:t>irst</w:t>
+      </w:r>
+      <w:proofErr w:type="gramEnd"/>
+      <w:r>
+        <w:rPr>
+          <w:sz w:val="24"/>
+          <w:szCs w:val="24"/>
+        </w:rPr>
+        <w:t xml:space="preserve"> we introduce </w:t>
       </w:r>
       <w:r>
         <w:rPr>
@@ -513,6 +558,7 @@
     <w:p>
       <w:pPr>
         <w:spacing w:after="0"/>
+        <w:jc w:val="both"/>
       </w:pPr>
       <w:r>
         <w:t xml:space="preserve">As we have a lot of </w:t>
@@ -535,7 +581,8 @@
     </w:p>
     <w:p>
       <w:pPr>
-        <w:spacing w:before="240" w:after="0"/>
+        <w:spacing w:after="0"/>
+        <w:jc w:val="both"/>
       </w:pPr>
       <w:r>
         <w:t xml:space="preserve">We started first with tuning our </w:t>
@@ -576,7 +623,14 @@
           <w:b/>
           <w:bCs/>
         </w:rPr>
-        <w:t xml:space="preserve"> sizing</w:t>
+        <w:t xml:space="preserve"> siz</w:t>
+      </w:r>
+      <w:r>
+        <w:rPr>
+          <w:b/>
+          <w:bCs/>
+        </w:rPr>
+        <w:t>e</w:t>
       </w:r>
       <w:r>
         <w:t xml:space="preserve"> we have, it helps to</w:t>
@@ -603,7 +657,13 @@
         <w:t xml:space="preserve"> </w:t>
       </w:r>
       <w:r>
-        <w:t>and without taking too long time, so, we tried to find the correlation between the number of epoch and the batch-size</w:t>
+        <w:t>and without taking too long time, so, we tried to find the correlation between the number of epoch</w:t>
+      </w:r>
+      <w:r>
+        <w:t>s</w:t>
+      </w:r>
+      <w:r>
+        <w:t xml:space="preserve"> and the batch-size</w:t>
       </w:r>
       <w:r>
         <w:t xml:space="preserve">, so we ran the model with different values of them. For epochs we choose 10, 25, 50, 75 and 100. A high batch size requires much memory, thus in order to fit the data into the graphic memory we take 8, 16, 32, 64 and 128 for the batch size. We ran </w:t>
@@ -612,12 +672,37 @@
         <w:t xml:space="preserve">it </w:t>
       </w:r>
       <w:r>
-        <w:t>with the different configurations for epoch and batch-size and stored the accuracy for train and test set.</w:t>
+        <w:t>with the different configurations for epoch</w:t>
+      </w:r>
+      <w:r>
+        <w:t>s</w:t>
+      </w:r>
+      <w:r>
+        <w:t xml:space="preserve"> and batch-size and stored the accuracy for </w:t>
+      </w:r>
+      <w:r>
+        <w:t xml:space="preserve">the </w:t>
+      </w:r>
+      <w:r>
+        <w:t>train</w:t>
+      </w:r>
+      <w:r>
+        <w:t>ing</w:t>
+      </w:r>
+      <w:r>
+        <w:t xml:space="preserve"> and test</w:t>
+      </w:r>
+      <w:r>
+        <w:t>ing</w:t>
+      </w:r>
+      <w:r>
+        <w:t xml:space="preserve"> set.</w:t>
       </w:r>
     </w:p>
     <w:p>
       <w:pPr>
         <w:spacing w:before="240"/>
+        <w:jc w:val="both"/>
         <w:rPr>
           <w:rFonts w:ascii="Calibri" w:eastAsia="Times New Roman" w:hAnsi="Calibri" w:cs="Calibri"/>
           <w:color w:val="000000"/>
@@ -625,10 +710,19 @@
         </w:rPr>
       </w:pPr>
       <w:r>
-        <w:t xml:space="preserve">figure 1 </w:t>
-      </w:r>
-      <w:r>
-        <w:t xml:space="preserve">shows all the different configuration and its accuracy, which helps us to compare them and decide which configuration to discard. The best accuracy could be achieved for batch size 64 with 100 </w:t>
+        <w:t>F</w:t>
+      </w:r>
+      <w:r>
+        <w:t xml:space="preserve">igure 1 </w:t>
+      </w:r>
+      <w:r>
+        <w:t>shows all the different configuration</w:t>
+      </w:r>
+      <w:r>
+        <w:t>s</w:t>
+      </w:r>
+      <w:r>
+        <w:t xml:space="preserve"> and its accuracy, which helps us to compare them and decide which configuration to discard. The best accuracy could be achieved for batch size 64 with 100 </w:t>
       </w:r>
       <w:r>
         <w:lastRenderedPageBreak/>
@@ -664,7 +758,23 @@
           <w:color w:val="000000"/>
           <w:lang w:eastAsia="de-AT"/>
         </w:rPr>
-        <w:t>, but also batch size 32 and 128 reached a high accuracy. As the accuracy for batch size 8 and 16 is lower in contrast to 32, 64 and 128 we discard them</w:t>
+        <w:t>, but also batch size 32 and 128 reached a high accuracy. As the accuracy for batch size 8 and 16 is lower in contrast to 32, 64 and 128</w:t>
+      </w:r>
+      <w:r>
+        <w:rPr>
+          <w:rFonts w:ascii="Calibri" w:eastAsia="Times New Roman" w:hAnsi="Calibri" w:cs="Calibri"/>
+          <w:color w:val="000000"/>
+          <w:lang w:eastAsia="de-AT"/>
+        </w:rPr>
+        <w:t>, hence</w:t>
+      </w:r>
+      <w:r>
+        <w:rPr>
+          <w:rFonts w:ascii="Calibri" w:eastAsia="Times New Roman" w:hAnsi="Calibri" w:cs="Calibri"/>
+          <w:color w:val="000000"/>
+          <w:lang w:eastAsia="de-AT"/>
+        </w:rPr>
+        <w:t xml:space="preserve"> we discard them</w:t>
       </w:r>
       <w:r>
         <w:rPr>
@@ -784,6 +894,9 @@
       </w:r>
     </w:p>
     <w:p>
+      <w:pPr>
+        <w:jc w:val="both"/>
+      </w:pPr>
       <w:r>
         <w:t xml:space="preserve">Then we have continued our experiments looking for the convolution layers, we have started </w:t>
       </w:r>
@@ -806,7 +919,30 @@
         <w:t xml:space="preserve">the </w:t>
       </w:r>
       <w:r>
-        <w:t xml:space="preserve">kernel that we convolve the image with, and the number of chosen filters which describe our problem complexity and choosing a good number of filters to detect all important features like edges, </w:t>
+        <w:t xml:space="preserve">kernel that we convolve the image with, and the number of chosen filters which </w:t>
+      </w:r>
+      <w:r>
+        <w:t>decide</w:t>
+      </w:r>
+      <w:r>
+        <w:t xml:space="preserve"> our problem </w:t>
+      </w:r>
+      <w:proofErr w:type="gramStart"/>
+      <w:r>
+        <w:t>complexity</w:t>
+      </w:r>
+      <w:r>
+        <w:t>, and</w:t>
+      </w:r>
+      <w:proofErr w:type="gramEnd"/>
+      <w:r>
+        <w:t xml:space="preserve"> </w:t>
+      </w:r>
+      <w:r>
+        <w:t>describe</w:t>
+      </w:r>
+      <w:r>
+        <w:t xml:space="preserve"> a good number of filters to detect all important features like edges, </w:t>
       </w:r>
       <w:r>
         <w:t>corners, and generally detect complex shapes and features in the next layers</w:t>
@@ -818,7 +954,22 @@
         <w:t xml:space="preserve"> </w:t>
       </w:r>
       <w:r>
-        <w:t>increasing the number of filters in the initial input layer from 32 to 128 have made a promi</w:t>
+        <w:t xml:space="preserve">increasing the number of filters in the initial </w:t>
+      </w:r>
+      <w:r>
+        <w:t>1</w:t>
+      </w:r>
+      <w:r>
+        <w:rPr>
+          <w:vertAlign w:val="superscript"/>
+        </w:rPr>
+        <w:t>st</w:t>
+      </w:r>
+      <w:r>
+        <w:t xml:space="preserve"> convolution</w:t>
+      </w:r>
+      <w:r>
+        <w:t xml:space="preserve"> layer from 32 to 128 have made a promi</w:t>
       </w:r>
       <w:r>
         <w:t>s</w:t>
@@ -838,31 +989,31 @@
         <w:t xml:space="preserve">find the accurate number of filters for the convolution layers. </w:t>
       </w:r>
       <w:r>
-        <w:t xml:space="preserve">Increasing the number of the filters of the first and second convolution layers to 64 and 128 have achieved increasing of the accuracy for batch sizes 32, 64 and 128 as shown in </w:t>
-      </w:r>
-      <w:r>
-        <w:fldChar w:fldCharType="begin"/>
-      </w:r>
-      <w:r>
-        <w:instrText xml:space="preserve"> REF _Ref531444758 \h </w:instrText>
-      </w:r>
-      <w:r>
-        <w:fldChar w:fldCharType="separate"/>
-      </w:r>
-      <w:r>
-        <w:t xml:space="preserve">Figure </w:t>
-      </w:r>
-      <w:r>
-        <w:rPr>
-          <w:noProof/>
-        </w:rPr>
-        <w:t>2</w:t>
-      </w:r>
-      <w:r>
-        <w:fldChar w:fldCharType="end"/>
-      </w:r>
-      <w:r>
-        <w:t>, this experiment is done for only 10 epochs.</w:t>
+        <w:t xml:space="preserve">Increasing the number of the filters of the </w:t>
+      </w:r>
+      <w:r>
+        <w:t>1</w:t>
+      </w:r>
+      <w:r>
+        <w:rPr>
+          <w:vertAlign w:val="superscript"/>
+        </w:rPr>
+        <w:t>st</w:t>
+      </w:r>
+      <w:r>
+        <w:t xml:space="preserve"> convolution layers</w:t>
+      </w:r>
+      <w:r>
+        <w:t xml:space="preserve"> pair</w:t>
+      </w:r>
+      <w:r>
+        <w:t xml:space="preserve"> to 64 and 128 have achieved increasing of the accuracy for batch sizes 32, 64 and 128 as shown in</w:t>
+      </w:r>
+      <w:r>
+        <w:t xml:space="preserve"> figure 2, t</w:t>
+      </w:r>
+      <w:r>
+        <w:t>his experiment is done for only 10 epochs.</w:t>
       </w:r>
     </w:p>
     <w:p>
@@ -981,15 +1132,12 @@
       </w:r>
     </w:p>
     <w:p>
+      <w:pPr>
+        <w:jc w:val="both"/>
+      </w:pPr>
       <w:r>
         <w:lastRenderedPageBreak/>
-        <w:t xml:space="preserve">During tuning the convolution layer, we have suffered </w:t>
-      </w:r>
-      <w:r>
-        <w:t>sometimes</w:t>
-      </w:r>
-      <w:r>
-        <w:t xml:space="preserve"> from overfitting specially when we </w:t>
+        <w:t xml:space="preserve">During tuning the convolution layer, we have suffered from overfitting specially when we </w:t>
       </w:r>
       <w:r>
         <w:t>ran our network to 100 epochs,</w:t>
@@ -1002,8 +1150,11 @@
       </w:r>
     </w:p>
     <w:p>
-      <w:r>
-        <w:t xml:space="preserve">We first introduced a more </w:t>
+      <w:pPr>
+        <w:jc w:val="both"/>
+      </w:pPr>
+      <w:r>
+        <w:t xml:space="preserve">We first introduced a </w:t>
       </w:r>
       <w:r>
         <w:rPr>
@@ -1016,7 +1167,16 @@
         <w:t xml:space="preserve"> </w:t>
       </w:r>
       <w:r>
-        <w:t xml:space="preserve">where you turn off part of the network's layers randomly to increase </w:t>
+        <w:t xml:space="preserve">techniques, </w:t>
+      </w:r>
+      <w:r>
+        <w:t>where you turn off part of the network</w:t>
+      </w:r>
+      <w:r>
+        <w:t>s</w:t>
+      </w:r>
+      <w:r>
+        <w:t xml:space="preserve">' layers randomly to increase </w:t>
       </w:r>
       <w:r>
         <w:t>r</w:t>
@@ -2094,6 +2254,7 @@
     <w:p>
       <w:pPr>
         <w:spacing w:before="240" w:after="0"/>
+        <w:jc w:val="both"/>
       </w:pPr>
       <w:r>
         <w:t>T</w:t>
@@ -2114,7 +2275,19 @@
         <w:t xml:space="preserve"> conv.</w:t>
       </w:r>
       <w:r>
-        <w:t xml:space="preserve"> layer, showed that increasing the dropout has reduce the accuracy and increase the loss, </w:t>
+        <w:t xml:space="preserve"> layer, showed that increasing the dropout has reduce</w:t>
+      </w:r>
+      <w:r>
+        <w:t>d</w:t>
+      </w:r>
+      <w:r>
+        <w:t xml:space="preserve"> the accuracy and increase</w:t>
+      </w:r>
+      <w:r>
+        <w:t>d</w:t>
+      </w:r>
+      <w:r>
+        <w:t xml:space="preserve"> the loss, </w:t>
       </w:r>
       <w:r>
         <w:t>so it could</w:t>
@@ -2152,6 +2325,7 @@
     <w:p>
       <w:pPr>
         <w:spacing w:after="0"/>
+        <w:jc w:val="both"/>
       </w:pPr>
       <w:r>
         <w:t xml:space="preserve">So, dropping out has reduced the overfitting slightly, however, </w:t>
@@ -2232,11 +2406,23 @@
       </w:r>
     </w:p>
     <w:p>
-      <w:r>
-        <w:t xml:space="preserve">We have noticed also that </w:t>
-      </w:r>
-      <w:r>
-        <w:t xml:space="preserve">the model (e) has suffered from a little bit overfitting at the last few epochs, </w:t>
+      <w:pPr>
+        <w:jc w:val="both"/>
+      </w:pPr>
+      <w:r>
+        <w:t>From table 1, w</w:t>
+      </w:r>
+      <w:r>
+        <w:t xml:space="preserve">e have noticed also that </w:t>
+      </w:r>
+      <w:r>
+        <w:t>the model (e)</w:t>
+      </w:r>
+      <w:r>
+        <w:t xml:space="preserve"> </w:t>
+      </w:r>
+      <w:r>
+        <w:t xml:space="preserve">has suffered from a little bit overfitting at the last few epochs, </w:t>
       </w:r>
       <w:r>
         <w:t xml:space="preserve">as it trained more than it </w:t>
@@ -2303,6 +2489,9 @@
       </w:r>
     </w:p>
     <w:p>
+      <w:pPr>
+        <w:jc w:val="both"/>
+      </w:pPr>
       <w:r>
         <w:t xml:space="preserve">Then, we have thought about the </w:t>
       </w:r>
@@ -2339,8 +2528,14 @@
       </w:r>
     </w:p>
     <w:p>
-      <w:r>
-        <w:t xml:space="preserve">So, we did not </w:t>
+      <w:pPr>
+        <w:jc w:val="both"/>
+      </w:pPr>
+      <w:r>
+        <w:t>We</w:t>
+      </w:r>
+      <w:r>
+        <w:t xml:space="preserve"> did not </w:t>
       </w:r>
       <w:r>
         <w:t>spend a lot of effort with it, we just tested</w:t>
@@ -2355,7 +2550,13 @@
         <w:t xml:space="preserve"> is</w:t>
       </w:r>
       <w:r>
-        <w:t xml:space="preserve"> more useful to our problem to make a data augmentation or not, after few trials, we found that preventing data augmentation has reduced the accuracy a lot, which make sense</w:t>
+        <w:t xml:space="preserve"> useful</w:t>
+      </w:r>
+      <w:r>
+        <w:t xml:space="preserve"> more</w:t>
+      </w:r>
+      <w:r>
+        <w:t xml:space="preserve"> to our problem to make a data augmentation or not, after few trials, we found that preventing data augmentation has reduced the accuracy a lot, which make sense</w:t>
       </w:r>
       <w:r>
         <w:t xml:space="preserve">, hence using data augmentation </w:t>
@@ -2371,6 +2572,9 @@
       </w:r>
     </w:p>
     <w:p>
+      <w:pPr>
+        <w:jc w:val="both"/>
+      </w:pPr>
       <w:r>
         <w:t xml:space="preserve">It is also important to mention the optimization techniques, we have tried </w:t>
       </w:r>
@@ -2388,10 +2592,16 @@
         <w:t>daptive moment estimation</w:t>
       </w:r>
       <w:r>
-        <w:t xml:space="preserve">, and ADAM </w:t>
-      </w:r>
-      <w:r>
-        <w:t xml:space="preserve">is an optimization algorithm that can used to </w:t>
+        <w:t xml:space="preserve">, ADAM </w:t>
+      </w:r>
+      <w:r>
+        <w:t>is an optimization algorithm that can</w:t>
+      </w:r>
+      <w:r>
+        <w:t xml:space="preserve"> be</w:t>
+      </w:r>
+      <w:r>
+        <w:t xml:space="preserve"> used to </w:t>
       </w:r>
       <w:r>
         <w:t>optimize</w:t>
@@ -2412,24 +2622,22 @@
         <w:t>,</w:t>
       </w:r>
       <w:r>
-        <w:t xml:space="preserve"> by adapting it is values according to the current state of the weights.</w:t>
+        <w:t xml:space="preserve"> by adapting it</w:t>
+      </w:r>
+      <w:r>
+        <w:t>s</w:t>
+      </w:r>
+      <w:r>
+        <w:t xml:space="preserve"> values according to the current state of the weights.</w:t>
       </w:r>
       <w:r>
         <w:t xml:space="preserve"> </w:t>
       </w:r>
-      <w:proofErr w:type="gramStart"/>
       <w:r>
         <w:t>A</w:t>
       </w:r>
       <w:r>
-        <w:t>nd</w:t>
-      </w:r>
-      <w:r>
-        <w:t xml:space="preserve"> also</w:t>
-      </w:r>
-      <w:proofErr w:type="gramEnd"/>
-      <w:r>
-        <w:t>,</w:t>
+        <w:t>lso,</w:t>
       </w:r>
       <w:r>
         <w:t xml:space="preserve"> </w:t>
@@ -2448,13 +2656,29 @@
         <w:t>which stands for root mean square propagation,</w:t>
       </w:r>
       <w:r>
-        <w:t xml:space="preserve"> that </w:t>
-      </w:r>
-      <w:r>
-        <w:t>utilizes the magnitude of recent gradients to normalize the gradients. by uses a moving average of the root mean squared gradients</w:t>
-      </w:r>
-      <w:r>
-        <w:t xml:space="preserve">, and ADAM has shown a slightly better accuracy than </w:t>
+        <w:t xml:space="preserve"> </w:t>
+      </w:r>
+      <w:r>
+        <w:t>can</w:t>
+      </w:r>
+      <w:r>
+        <w:t xml:space="preserve"> </w:t>
+      </w:r>
+      <w:r>
+        <w:t xml:space="preserve">utilize the magnitude of recent gradients </w:t>
+      </w:r>
+      <w:r>
+        <w:lastRenderedPageBreak/>
+        <w:t>to normalize the gradients. by uses a moving average of the root mean squared gradients</w:t>
+      </w:r>
+      <w:r>
+        <w:t>, a</w:t>
+      </w:r>
+      <w:r>
+        <w:t>fter some trials</w:t>
+      </w:r>
+      <w:r>
+        <w:t xml:space="preserve"> ADAM has shown a slightly better accuracy than </w:t>
       </w:r>
       <w:proofErr w:type="spellStart"/>
       <w:r>
@@ -2465,7 +2689,11 @@
         <w:t>.</w:t>
       </w:r>
     </w:p>
-    <w:p/>
+    <w:p>
+      <w:pPr>
+        <w:jc w:val="both"/>
+      </w:pPr>
+    </w:p>
     <w:p>
       <w:pPr>
         <w:pStyle w:val="ListParagraph"/>
@@ -2473,6 +2701,7 @@
           <w:ilvl w:val="0"/>
           <w:numId w:val="4"/>
         </w:numPr>
+        <w:jc w:val="both"/>
         <w:rPr>
           <w:b/>
           <w:bCs/>
@@ -2491,6 +2720,9 @@
       </w:r>
     </w:p>
     <w:p>
+      <w:pPr>
+        <w:jc w:val="both"/>
+      </w:pPr>
       <w:r>
         <w:t>In this section we describe our final architecture and parameters we thought it is more efficient, however, we are sure that</w:t>
       </w:r>
@@ -2608,12 +2840,28 @@
           <w:sz w:val="18"/>
           <w:szCs w:val="18"/>
         </w:rPr>
-        <w:t xml:space="preserve"> used model</w:t>
+        <w:t xml:space="preserve"> </w:t>
+      </w:r>
+      <w:r>
+        <w:rPr>
+          <w:i/>
+          <w:iCs/>
+          <w:color w:val="44546A" w:themeColor="text2"/>
+          <w:sz w:val="18"/>
+          <w:szCs w:val="18"/>
+        </w:rPr>
+        <w:t>architecture</w:t>
       </w:r>
     </w:p>
     <w:p>
-      <w:r>
-        <w:t>We have built our network similarly as the original provided network with just one update, we have added a dropout in the 1</w:t>
+      <w:pPr>
+        <w:jc w:val="both"/>
+      </w:pPr>
+      <w:r>
+        <w:t>As shown in figure 3, w</w:t>
+      </w:r>
+      <w:r>
+        <w:t>e have built our network similarly as the original provided network with just one update, we have added a dropout in the 1</w:t>
       </w:r>
       <w:r>
         <w:rPr>
@@ -2622,7 +2870,13 @@
         <w:t>st</w:t>
       </w:r>
       <w:r>
-        <w:t xml:space="preserve"> convolution layer that receive the inputs, </w:t>
+        <w:t xml:space="preserve"> convolution layer that receive</w:t>
+      </w:r>
+      <w:r>
+        <w:t>s</w:t>
+      </w:r>
+      <w:r>
+        <w:t xml:space="preserve"> the inputs, </w:t>
       </w:r>
       <w:r>
         <w:t xml:space="preserve">with </w:t>
@@ -2634,71 +2888,123 @@
         <w:t>5% dropout</w:t>
       </w:r>
       <w:r>
-        <w:t xml:space="preserve"> for dropout_1, then we have updated the dropout of the hidden layers, so for dropout_2 we have increased to 35%.</w:t>
-      </w:r>
-      <w:r>
-        <w:br/>
-        <w:t xml:space="preserve"> a large network usually performs better with higher dropout, </w:t>
-      </w:r>
-      <w:r>
-        <w:t>giving the model more of an opportunity to learn independent representations</w:t>
-      </w:r>
-      <w:r>
-        <w:t>, that’s why we have increased the dropout for dropout_3 and dropout_4 to be 50%, which helped us towards better generalization</w:t>
-      </w:r>
-      <w:r>
-        <w:t>.</w:t>
+        <w:t xml:space="preserve"> for dropout_1, then we have updated the dropout of the hidden layers, so for dropout_2 we have increased</w:t>
       </w:r>
       <w:r>
         <w:t xml:space="preserve"> </w:t>
+      </w:r>
+      <w:r>
+        <w:t>to</w:t>
+      </w:r>
+      <w:r>
+        <w:t xml:space="preserve"> </w:t>
+      </w:r>
+      <w:r>
+        <w:t>35%.</w:t>
       </w:r>
     </w:p>
     <w:p>
-      <w:r>
-        <w:t xml:space="preserve">We have chosen 64 as our batch size, </w:t>
-      </w:r>
-      <w:r>
-        <w:t>our convolution layers</w:t>
-      </w:r>
-      <w:r>
-        <w:t xml:space="preserve"> we have chosen 128 as our number of filters for the first conv. Layer</w:t>
-      </w:r>
-      <w:r>
-        <w:t xml:space="preserve"> pair</w:t>
-      </w:r>
-      <w:r>
-        <w:t xml:space="preserve">, and we double </w:t>
-      </w:r>
-      <w:r>
-        <w:t xml:space="preserve">the number of filters for the next convolution layers after each </w:t>
-      </w:r>
-      <w:proofErr w:type="spellStart"/>
-      <w:r>
-        <w:t>maxpooling</w:t>
-      </w:r>
-      <w:proofErr w:type="spellEnd"/>
-      <w:r>
-        <w:t xml:space="preserve"> layer, to detect more complex features, we also added</w:t>
-      </w:r>
-      <w:r>
-        <w:t xml:space="preserve"> a L2 </w:t>
-      </w:r>
-      <w:proofErr w:type="spellStart"/>
-      <w:r>
-        <w:t>regualarizer</w:t>
-      </w:r>
-      <w:proofErr w:type="spellEnd"/>
-      <w:r>
-        <w:t xml:space="preserve"> as a regularization term</w:t>
-      </w:r>
-      <w:r>
-        <w:t>, and finally we have updated our kernel size for the first 2 layers to be (5*5)</w:t>
+      <w:pPr>
+        <w:jc w:val="both"/>
+      </w:pPr>
+      <w:r>
+        <w:t xml:space="preserve">a large network usually performs better with higher dropout, </w:t>
+      </w:r>
+      <w:r>
+        <w:t>giving the model more opportunity to learn independent representations</w:t>
+      </w:r>
+      <w:r>
+        <w:t>, that’s why we have increased the dropout for dropout_3 and dropout_4 to be 50%, which helped us towards better generalization</w:t>
       </w:r>
       <w:r>
         <w:t>.</w:t>
+      </w:r>
+      <w:r>
+        <w:t xml:space="preserve"> </w:t>
       </w:r>
     </w:p>
     <w:p>
+      <w:pPr>
+        <w:jc w:val="both"/>
+      </w:pPr>
+      <w:r>
+        <w:t xml:space="preserve">We have chosen 64 as our batch size, </w:t>
+      </w:r>
+      <w:r>
+        <w:t>our convolution layers</w:t>
+      </w:r>
+      <w:r>
+        <w:t xml:space="preserve"> we have chosen 128 as our number of filters for the first conv. </w:t>
+      </w:r>
+      <w:r>
+        <w:t>l</w:t>
+      </w:r>
+      <w:r>
+        <w:t>ayer</w:t>
+      </w:r>
+      <w:r>
+        <w:t xml:space="preserve"> pair</w:t>
+      </w:r>
+      <w:r>
+        <w:t xml:space="preserve">, and we double </w:t>
+      </w:r>
+      <w:r>
+        <w:t xml:space="preserve">the number of filters for the next convolution layers after each </w:t>
+      </w:r>
+      <w:proofErr w:type="spellStart"/>
+      <w:r>
+        <w:t>maxpooling</w:t>
+      </w:r>
+      <w:proofErr w:type="spellEnd"/>
+      <w:r>
+        <w:t xml:space="preserve"> layer, to detect more complex features, we also added</w:t>
+      </w:r>
+      <w:r>
+        <w:t xml:space="preserve"> a L2 </w:t>
+      </w:r>
+      <w:proofErr w:type="spellStart"/>
+      <w:r>
+        <w:t>regualarizer</w:t>
+      </w:r>
+      <w:proofErr w:type="spellEnd"/>
+      <w:r>
+        <w:t xml:space="preserve"> as a regularization term</w:t>
+      </w:r>
+      <w:r>
+        <w:t xml:space="preserve">, and finally we have updated our kernel size for the </w:t>
+      </w:r>
+      <w:r>
+        <w:t>1</w:t>
+      </w:r>
+      <w:r>
+        <w:rPr>
+          <w:vertAlign w:val="superscript"/>
+        </w:rPr>
+        <w:t>st</w:t>
+      </w:r>
+      <w:r>
+        <w:t xml:space="preserve"> conv.</w:t>
+      </w:r>
+      <w:r>
+        <w:t xml:space="preserve"> </w:t>
+      </w:r>
+      <w:r>
+        <w:t>l</w:t>
+      </w:r>
+      <w:r>
+        <w:t>ayer</w:t>
+      </w:r>
+      <w:r>
+        <w:t xml:space="preserve"> pair</w:t>
+      </w:r>
+      <w:r>
+        <w:t xml:space="preserve"> to be (5*5)</w:t>
+      </w:r>
+      <w:r>
+        <w:t>.</w:t>
+      </w:r>
+    </w:p>
+    <w:p>
       <w:r>
         <w:t xml:space="preserve">Kernel size is tricky, as </w:t>
       </w:r>
@@ -2721,7 +3027,13 @@
         <w:t>prediction, but we should also consider the accuracy may saturate in specific range</w:t>
       </w:r>
       <w:r>
-        <w:t xml:space="preserve"> without significant results, we could not check larger kernel sizes because of our limited GPUs, however (5*5) kernel has shown better results that we will discuss in section 4</w:t>
+        <w:t xml:space="preserve"> without significant</w:t>
+      </w:r>
+      <w:r>
+        <w:t xml:space="preserve"> progress</w:t>
+      </w:r>
+      <w:r>
+        <w:t>, we could not check larger kernel sizes because of our limited GPUs, however (5*5) kernel has shown better results that we will discuss in section 4</w:t>
       </w:r>
       <w:r>
         <w:t>.</w:t>
@@ -2730,6 +3042,7 @@
         <w:br/>
       </w:r>
       <w:r>
+        <w:lastRenderedPageBreak/>
         <w:t xml:space="preserve">Finally, </w:t>
       </w:r>
       <w:r>
@@ -2750,8 +3063,10 @@
       <w:r>
         <w:t xml:space="preserve"> the original model results.</w:t>
       </w:r>
+      <w:r>
+        <w:t xml:space="preserve"> </w:t>
+      </w:r>
     </w:p>
-    <w:p/>
     <w:tbl>
       <w:tblPr>
         <w:tblStyle w:val="TableGrid"/>
@@ -2890,25 +3205,49 @@
           <w:tcPr>
             <w:tcW w:w="1080" w:type="dxa"/>
           </w:tcPr>
-          <w:p/>
+          <w:p>
+            <w:r>
+              <w:t>0.80562</w:t>
+            </w:r>
+          </w:p>
         </w:tc>
         <w:tc>
           <w:tcPr>
             <w:tcW w:w="1080" w:type="dxa"/>
           </w:tcPr>
-          <w:p/>
+          <w:p>
+            <w:r>
+              <w:t>0.7857</w:t>
+            </w:r>
+          </w:p>
         </w:tc>
         <w:tc>
           <w:tcPr>
             <w:tcW w:w="810" w:type="dxa"/>
           </w:tcPr>
-          <w:p/>
+          <w:p>
+            <w:r>
+              <w:rPr>
+                <w:rFonts w:hint="cs"/>
+                <w:rtl/>
+              </w:rPr>
+              <w:t>0.575</w:t>
+            </w:r>
+          </w:p>
         </w:tc>
         <w:tc>
           <w:tcPr>
             <w:tcW w:w="810" w:type="dxa"/>
           </w:tcPr>
-          <w:p/>
+          <w:p>
+            <w:r>
+              <w:rPr>
+                <w:rFonts w:hint="cs"/>
+                <w:rtl/>
+              </w:rPr>
+              <w:t>0.652</w:t>
+            </w:r>
+          </w:p>
         </w:tc>
       </w:tr>
       <w:tr>
@@ -3036,7 +3375,16 @@
               </w:rPr>
             </w:pPr>
             <w:r>
-              <w:t>0.96072</w:t>
+              <w:t>0.9</w:t>
+            </w:r>
+            <w:r>
+              <w:t>5</w:t>
+            </w:r>
+            <w:r>
+              <w:t>6</w:t>
+            </w:r>
+            <w:r>
+              <w:t>72</w:t>
             </w:r>
           </w:p>
         </w:tc>
@@ -3472,11 +3820,32 @@
       </w:r>
     </w:p>
     <w:p>
-      <w:r>
-        <w:t>In this section we would like to compare our results we got with the original results of the example</w:t>
-      </w:r>
-      <w:r>
-        <w:t xml:space="preserve"> for 75 epochs. </w:t>
+      <w:pPr>
+        <w:jc w:val="both"/>
+      </w:pPr>
+      <w:r>
+        <w:t xml:space="preserve">In this section we would like to compare our results we got with the original </w:t>
+      </w:r>
+      <w:r>
+        <w:t xml:space="preserve">model </w:t>
+      </w:r>
+      <w:r>
+        <w:t>results</w:t>
+      </w:r>
+      <w:r>
+        <w:t xml:space="preserve"> for 75 epochs</w:t>
+      </w:r>
+      <w:r>
+        <w:rPr>
+          <w:vertAlign w:val="superscript"/>
+        </w:rPr>
+        <w:t>1</w:t>
+      </w:r>
+      <w:r>
+        <w:t>.</w:t>
+      </w:r>
+      <w:r>
+        <w:t xml:space="preserve"> </w:t>
       </w:r>
       <w:r>
         <w:t xml:space="preserve">we want </w:t>
@@ -3488,7 +3857,22 @@
         <w:t xml:space="preserve">to </w:t>
       </w:r>
       <w:r>
-        <w:t xml:space="preserve">highly enlighten the success of increasing the dropout by showing the difference between the model (b) and model (c) in table 2, </w:t>
+        <w:t>highly enlighten the success of increasing the dropout by showing the difference between the model (b) and model (c) in table 2,</w:t>
+      </w:r>
+      <w:r>
+        <w:t xml:space="preserve"> model (b) has a 15% dropout in the 1</w:t>
+      </w:r>
+      <w:r>
+        <w:rPr>
+          <w:vertAlign w:val="superscript"/>
+        </w:rPr>
+        <w:t>st</w:t>
+      </w:r>
+      <w:r>
+        <w:t xml:space="preserve"> conv. layer and dropout of 35% for droupout_3 layer, in our final model we had a higher dropout values as we described earlier,</w:t>
+      </w:r>
+      <w:r>
+        <w:t xml:space="preserve"> </w:t>
       </w:r>
       <w:r>
         <w:t>the test accuracy was already better, and</w:t>
@@ -3500,10 +3884,19 @@
         <w:t xml:space="preserve">the difference between </w:t>
       </w:r>
       <w:r>
-        <w:t>train and test accuracy is around 8% in the final model instead of 9.5% in (b) model, and also we have achieved a better loss value and the difference between train and test loss was less.</w:t>
+        <w:t xml:space="preserve">train and test accuracy is around </w:t>
+      </w:r>
+      <w:r>
+        <w:t>7</w:t>
+      </w:r>
+      <w:r>
+        <w:t>% in the final model instead of 9.5% in (b) model, and also we have achieved a better loss value and the difference between train and test loss was less.</w:t>
       </w:r>
     </w:p>
     <w:p>
+      <w:pPr>
+        <w:jc w:val="both"/>
+      </w:pPr>
       <w:r>
         <w:t xml:space="preserve">Finally, </w:t>
       </w:r>
@@ -3521,24 +3914,33 @@
         <w:t>88%</w:t>
       </w:r>
       <w:r>
-        <w:t xml:space="preserve"> which was higher than the original test accuracy with more than </w:t>
+        <w:t xml:space="preserve"> which was higher than the original test accuracy with more </w:t>
+      </w:r>
+      <w:r>
+        <w:t xml:space="preserve">than around </w:t>
       </w:r>
       <w:r>
         <w:rPr>
           <w:b/>
           <w:bCs/>
         </w:rPr>
-        <w:t>…</w:t>
+        <w:t>10</w:t>
       </w:r>
       <w:r>
         <w:rPr>
           <w:b/>
           <w:bCs/>
         </w:rPr>
-        <w:t>%</w:t>
-      </w:r>
-      <w:r>
-        <w:t xml:space="preserve">. We also got a better loss values, we have decreased the loss to became </w:t>
+        <w:t>%.</w:t>
+      </w:r>
+      <w:r>
+        <w:t xml:space="preserve"> We also got a better loss values, we have decreased the loss to bec</w:t>
+      </w:r>
+      <w:r>
+        <w:t>o</w:t>
+      </w:r>
+      <w:r>
+        <w:t xml:space="preserve">me </w:t>
       </w:r>
       <w:r>
         <w:rPr>
@@ -3565,26 +3967,61 @@
         <w:t xml:space="preserve">instead of </w:t>
       </w:r>
       <w:r>
-        <w:t>0</w:t>
-      </w:r>
-      <w:proofErr w:type="gramStart"/>
-      <w:r>
-        <w:t>…..</w:t>
-      </w:r>
-      <w:proofErr w:type="gramEnd"/>
+        <w:rPr>
+          <w:b/>
+          <w:bCs/>
+        </w:rPr>
+        <w:t>0.652</w:t>
+      </w:r>
       <w:r>
         <w:t xml:space="preserve"> in the test set.</w:t>
+      </w:r>
+      <w:r>
+        <w:t xml:space="preserve"> We still think that </w:t>
+      </w:r>
+      <w:r>
+        <w:t>better</w:t>
+      </w:r>
+      <w:r>
+        <w:t xml:space="preserve"> results should have less difference between the training and the test</w:t>
+      </w:r>
+      <w:r>
+        <w:t>ing</w:t>
+      </w:r>
+      <w:r>
+        <w:t xml:space="preserve"> set.</w:t>
       </w:r>
     </w:p>
     <w:p>
-      <w:r>
-        <w:t>In conclusion, we have tried some approaches hopefully to fine-tune our model to achieve better results, we are sure, even we got a better result</w:t>
+      <w:pPr>
+        <w:jc w:val="both"/>
+      </w:pPr>
+      <w:r>
+        <w:t>In conclusion, we have tried some approaches hopefully to fine-tune our model to achieve better</w:t>
+      </w:r>
+      <w:r>
+        <w:t xml:space="preserve"> </w:t>
+      </w:r>
+      <w:r>
+        <w:t xml:space="preserve">results, we are sure, even we got a </w:t>
+      </w:r>
+      <w:r>
+        <w:t>good</w:t>
+      </w:r>
+      <w:r>
+        <w:t xml:space="preserve"> result</w:t>
       </w:r>
       <w:r>
         <w:t xml:space="preserve"> than the original</w:t>
       </w:r>
       <w:r>
-        <w:t xml:space="preserve">, that we can find a better approach by introducing more tuning, we also have thought about some other approaches that we have not consider </w:t>
+        <w:t>, that we can find a better approach</w:t>
+      </w:r>
+      <w:r>
+        <w:t xml:space="preserve"> to reduce the difference between the test set accuracy and the train set accuracy,</w:t>
+      </w:r>
+      <w:r>
+        <w:t xml:space="preserve"> by introducing more tuning, we also have thought about some other approaches that we have not consider </w:t>
       </w:r>
       <w:r>
         <w:t xml:space="preserve">that may </w:t>
@@ -3625,7 +4062,13 @@
       </w:r>
       <w:proofErr w:type="spellEnd"/>
       <w:r>
-        <w:t xml:space="preserve"> has proved highest accuracy for most of similar problems</w:t>
+        <w:t xml:space="preserve"> has proved high accuracy for most of </w:t>
+      </w:r>
+      <w:r>
+        <w:t xml:space="preserve">the </w:t>
+      </w:r>
+      <w:r>
+        <w:t>similar problems</w:t>
       </w:r>
       <w:r>
         <w:t>,</w:t>
@@ -3634,30 +4077,31 @@
         <w:t xml:space="preserve"> or</w:t>
       </w:r>
       <w:r>
-        <w:t xml:space="preserve"> we could also increase the kernel size trying 7*7 kernels or may be bigge</w:t>
-      </w:r>
-      <w:r>
-        <w:t>r, all these approaches are valid and may achieve higher performance</w:t>
+        <w:t xml:space="preserve"> we could also increase the kernel size trying </w:t>
+      </w:r>
+      <w:r>
+        <w:t>(</w:t>
+      </w:r>
+      <w:r>
+        <w:t>7*7</w:t>
+      </w:r>
+      <w:r>
+        <w:t>)</w:t>
       </w:r>
       <w:bookmarkStart w:id="3" w:name="_GoBack"/>
       <w:bookmarkEnd w:id="3"/>
       <w:r>
+        <w:t xml:space="preserve"> kernels or may be bigge</w:t>
+      </w:r>
+      <w:r>
+        <w:t>r, all these approaches are valid and may achieve higher performance</w:t>
+      </w:r>
+      <w:r>
         <w:t>.</w:t>
       </w:r>
       <w:r>
         <w:br/>
       </w:r>
-    </w:p>
-    <w:p>
-      <w:pPr>
-        <w:pStyle w:val="ListParagraph"/>
-        <w:rPr>
-          <w:b/>
-          <w:bCs/>
-          <w:sz w:val="28"/>
-          <w:szCs w:val="28"/>
-        </w:rPr>
-      </w:pPr>
     </w:p>
     <w:p>
       <w:pPr>
@@ -3796,8 +4240,65 @@
           <w:numId w:val="5"/>
         </w:numPr>
       </w:pPr>
-      <w:r>
-        <w:t>https://machinelearningmastery.com/category/deep-learning/</w:t>
+      <w:hyperlink r:id="rId8" w:history="1">
+        <w:r>
+          <w:rPr>
+            <w:rStyle w:val="Hyperlink"/>
+          </w:rPr>
+          <w:t>https://machinelearningmastery.com/category/deep-learning/</w:t>
+        </w:r>
+      </w:hyperlink>
+    </w:p>
+    <w:p/>
+    <w:p/>
+    <w:p>
+      <w:pPr>
+        <w:rPr>
+          <w:sz w:val="18"/>
+          <w:szCs w:val="18"/>
+        </w:rPr>
+      </w:pPr>
+      <w:r>
+        <w:rPr>
+          <w:sz w:val="18"/>
+          <w:szCs w:val="18"/>
+        </w:rPr>
+        <w:t xml:space="preserve">[1] </w:t>
+      </w:r>
+      <w:r>
+        <w:rPr>
+          <w:sz w:val="18"/>
+          <w:szCs w:val="18"/>
+        </w:rPr>
+        <w:t xml:space="preserve">our final architecture has more than 6 million </w:t>
+      </w:r>
+      <w:r>
+        <w:rPr>
+          <w:sz w:val="18"/>
+          <w:szCs w:val="18"/>
+        </w:rPr>
+        <w:t>parameters</w:t>
+      </w:r>
+      <w:r>
+        <w:rPr>
+          <w:sz w:val="18"/>
+          <w:szCs w:val="18"/>
+        </w:rPr>
+        <w:t xml:space="preserve"> to train compared with only 1 million parameters in the original architecture</w:t>
+      </w:r>
+      <w:r>
+        <w:rPr>
+          <w:sz w:val="18"/>
+          <w:szCs w:val="18"/>
+        </w:rPr>
+        <w:t>, that ‘s why we have trained it for 75 epochs</w:t>
+      </w:r>
+      <w:r>
+        <w:rPr>
+          <w:sz w:val="18"/>
+          <w:szCs w:val="18"/>
+        </w:rPr>
+        <w:t>, to reduce the training time.</w:t>
       </w:r>
     </w:p>
     <w:sectPr>
@@ -4843,7 +5344,6 @@
     <w:name w:val="Hyperlink"/>
     <w:basedOn w:val="DefaultParagraphFont"/>
     <w:uiPriority w:val="99"/>
-    <w:semiHidden/>
     <w:unhideWhenUsed/>
     <w:rsid w:val="00D5517C"/>
     <w:rPr>
@@ -4863,6 +5363,18 @@
       <w:bCs/>
       <w:sz w:val="36"/>
       <w:szCs w:val="36"/>
+    </w:rPr>
+  </w:style>
+  <w:style w:type="character" w:styleId="UnresolvedMention">
+    <w:name w:val="Unresolved Mention"/>
+    <w:basedOn w:val="DefaultParagraphFont"/>
+    <w:uiPriority w:val="99"/>
+    <w:semiHidden/>
+    <w:unhideWhenUsed/>
+    <w:rsid w:val="0075471D"/>
+    <w:rPr>
+      <w:color w:val="605E5C"/>
+      <w:shd w:val="clear" w:color="auto" w:fill="E1DFDD"/>
     </w:rPr>
   </w:style>
 </w:styles>

</xml_diff>